<commit_message>
Fix Lab 2 report structure: single H1 heading and remove H4 headings
- Update CLAUDE.md with requirement for single H1 heading per report
- Restructure report.md with only one H1 heading (lab title)
- Convert all other H1 headings to H2 (Цель работы, Теоретическая часть, etc.)
- Remove all H4 headings, use only H1, H2, and H3 levels
- Ensure proper heading hierarchy for document merging
- Regenerate report.docx with corrected structure

This structure ensures reports can be properly combined into single document.

🤖 Generated with [Claude Code](https://claude.com/claude-code)

Co-Authored-By: Claude <noreply@anthropic.com>
</commit_message>
<xml_diff>
--- a/lab2/report/report.docx
+++ b/lab2/report/report.docx
@@ -32,6 +32,23 @@
       </w:pPr>
       <w:r>
         <w:t xml:space="preserve">02.11.2025</w:t>
+      </w:r>
+    </w:p>
+    <w:bookmarkStart w:id="33" w:name="практическая-работа-2"/>
+    <w:p>
+      <w:pPr>
+        <w:pStyle w:val="Heading1"/>
+      </w:pPr>
+      <w:r>
+        <w:t xml:space="preserve">Практическая работа № 2</w:t>
+      </w:r>
+    </w:p>
+    <w:p>
+      <w:pPr>
+        <w:pStyle w:val="Normal"/>
+      </w:pPr>
+      <w:r>
+        <w:t xml:space="preserve">Проектирование диаграммы прецедентов информационной системы в нотации UML</w:t>
       </w:r>
     </w:p>
     <w:p>
@@ -123,7 +140,7 @@
     <w:bookmarkStart w:id="16" w:name="цель-работы"/>
     <w:p>
       <w:pPr>
-        <w:pStyle w:val="Heading1"/>
+        <w:pStyle w:val="Heading2"/>
       </w:pPr>
       <w:r>
         <w:t xml:space="preserve">Цель работы</w:t>
@@ -138,10 +155,10 @@
       </w:r>
     </w:p>
     <w:bookmarkEnd w:id="16"/>
-    <w:bookmarkStart w:id="23" w:name="теоретическая-часть"/>
-    <w:p>
-      <w:pPr>
-        <w:pStyle w:val="Heading1"/>
+    <w:bookmarkStart w:id="19" w:name="теоретическая-часть"/>
+    <w:p>
+      <w:pPr>
+        <w:pStyle w:val="Heading2"/>
       </w:pPr>
       <w:r>
         <w:t xml:space="preserve">Теоретическая часть</w:t>
@@ -150,7 +167,7 @@
     <w:bookmarkStart w:id="17" w:name="назначение-диаграммы-прецедентов"/>
     <w:p>
       <w:pPr>
-        <w:pStyle w:val="Heading2"/>
+        <w:pStyle w:val="Heading3"/>
       </w:pPr>
       <w:r>
         <w:t xml:space="preserve">Назначение диаграммы прецедентов</w:t>
@@ -241,132 +258,92 @@
       </w:r>
     </w:p>
     <w:bookmarkEnd w:id="17"/>
-    <w:bookmarkStart w:id="22" w:name="основные-элементы-диаграммы-прецедентов"/>
+    <w:bookmarkStart w:id="18" w:name="основные-элементы-диаграммы-прецедентов"/>
+    <w:p>
+      <w:pPr>
+        <w:pStyle w:val="Heading3"/>
+      </w:pPr>
+      <w:r>
+        <w:t xml:space="preserve">Основные элементы диаграммы прецедентов</w:t>
+      </w:r>
+    </w:p>
+    <w:p>
+      <w:pPr>
+        <w:pStyle w:val="Normal"/>
+      </w:pPr>
+      <w:r>
+        <w:t xml:space="preserve">Actor (Действующий субъект) — участник системы, который взаимодействует с ней. Может быть человеком, внешней системой, устройством или организацией. Графически изображается в виде фигурки человека.</w:t>
+      </w:r>
+    </w:p>
+    <w:p>
+      <w:pPr>
+        <w:pStyle w:val="Normal"/>
+      </w:pPr>
+      <w:r>
+        <w:t xml:space="preserve">Use Case (Прецедент) — графическое описание набора последовательных событий, выполнение которых приводит к результату, наблюдаемому участником. Графически изображается в виде эллипса с названием внутри.</w:t>
+      </w:r>
+    </w:p>
+    <w:p>
+      <w:pPr>
+        <w:pStyle w:val="Normal"/>
+      </w:pPr>
+      <w:r>
+        <w:t xml:space="preserve">Association (Ассоциация) — связь между действующим субъектом и прецедентом, показывающая их взаимодействие.</w:t>
+      </w:r>
+    </w:p>
+    <w:p>
+      <w:pPr>
+        <w:pStyle w:val="Normal"/>
+      </w:pPr>
+      <w:r>
+        <w:t xml:space="preserve">Include (Включение) — связь между прецедентами, обозначающая обязательное включение функционала одного прецедента в другой. Обозначается стрелкой со стереотипом &lt;</w:t>
+      </w:r>
+      <w:r>
+        <w:t xml:space="preserve">&gt;.</w:t>
+      </w:r>
+    </w:p>
+    <w:p>
+      <w:pPr>
+        <w:pStyle w:val="Normal"/>
+      </w:pPr>
+      <w:r>
+        <w:t xml:space="preserve">Extend (Расширение) — связь между прецедентами, обозначающая необязательное расширение функционала. Обозначается стрелкой со стереотипом &lt;</w:t>
+      </w:r>
+      <w:r>
+        <w:t xml:space="preserve">&gt;.</w:t>
+      </w:r>
+    </w:p>
+    <w:p>
+      <w:pPr>
+        <w:pStyle w:val="Normal"/>
+      </w:pPr>
+      <w:r>
+        <w:t xml:space="preserve">Generalization (Обобщение) — иерархическая связь наследования между субъектами или прецедентами.</w:t>
+      </w:r>
+    </w:p>
+    <w:p>
+      <w:pPr>
+        <w:pStyle w:val="Normal"/>
+      </w:pPr>
+      <w:r>
+        <w:t xml:space="preserve">Note (Комментарий) — текстовые пояснения к элементам диаграммы.</w:t>
+      </w:r>
+    </w:p>
+    <w:bookmarkEnd w:id="18"/>
+    <w:bookmarkEnd w:id="19"/>
+    <w:bookmarkStart w:id="29" w:name="практическая-часть"/>
     <w:p>
       <w:pPr>
         <w:pStyle w:val="Heading2"/>
       </w:pPr>
       <w:r>
-        <w:t xml:space="preserve">Основные элементы диаграммы прецедентов</w:t>
-      </w:r>
-    </w:p>
-    <w:bookmarkStart w:id="18" w:name="actor-действующий-субъект"/>
+        <w:t xml:space="preserve">Практическая часть</w:t>
+      </w:r>
+    </w:p>
+    <w:bookmarkStart w:id="20" w:name="описание-системы-sportrent"/>
     <w:p>
       <w:pPr>
         <w:pStyle w:val="Heading3"/>
-      </w:pPr>
-      <w:r>
-        <w:t xml:space="preserve">Actor (Действующий субъект)</w:t>
-      </w:r>
-    </w:p>
-    <w:p>
-      <w:pPr>
-        <w:pStyle w:val="Normal"/>
-      </w:pPr>
-      <w:r>
-        <w:t xml:space="preserve">Участник системы, который взаимодействует с ней. Может быть человеком, внешней системой, устройством или организацией. Графически изображается в виде фигурки человека.</w:t>
-      </w:r>
-    </w:p>
-    <w:bookmarkEnd w:id="18"/>
-    <w:bookmarkStart w:id="19" w:name="use-case-прецедент"/>
-    <w:p>
-      <w:pPr>
-        <w:pStyle w:val="Heading3"/>
-      </w:pPr>
-      <w:r>
-        <w:t xml:space="preserve">Use Case (Прецедент)</w:t>
-      </w:r>
-    </w:p>
-    <w:p>
-      <w:pPr>
-        <w:pStyle w:val="Normal"/>
-      </w:pPr>
-      <w:r>
-        <w:t xml:space="preserve">Графическое описание набора последовательных событий, выполнение которых приводит к результату, наблюдаемому участником. Графически изображается в виде эллипса с названием внутри.</w:t>
-      </w:r>
-    </w:p>
-    <w:bookmarkEnd w:id="19"/>
-    <w:bookmarkStart w:id="20" w:name="связи-между-элементами"/>
-    <w:p>
-      <w:pPr>
-        <w:pStyle w:val="Heading3"/>
-      </w:pPr>
-      <w:r>
-        <w:t xml:space="preserve">Связи между элементами</w:t>
-      </w:r>
-    </w:p>
-    <w:p>
-      <w:pPr>
-        <w:pStyle w:val="Normal"/>
-      </w:pPr>
-      <w:r>
-        <w:t xml:space="preserve">Association (Ассоциация) — связь между действующим субъектом и прецедентом, показывающая их взаимодействие.</w:t>
-      </w:r>
-    </w:p>
-    <w:p>
-      <w:pPr>
-        <w:pStyle w:val="Normal"/>
-      </w:pPr>
-      <w:r>
-        <w:t xml:space="preserve">Include (Включение) — связь между прецедентами, обозначающая обязательное включение функционала одного прецедента в другой. Обозначается стрелкой со стереотипом &lt;</w:t>
-      </w:r>
-      <w:r>
-        <w:t xml:space="preserve">&gt;.</w:t>
-      </w:r>
-    </w:p>
-    <w:p>
-      <w:pPr>
-        <w:pStyle w:val="Normal"/>
-      </w:pPr>
-      <w:r>
-        <w:t xml:space="preserve">Extend (Расширение) — связь между прецедентами, обозначающая необязательное расширение функционала. Обозначается стрелкой со стереотипом &lt;</w:t>
-      </w:r>
-      <w:r>
-        <w:t xml:space="preserve">&gt;.</w:t>
-      </w:r>
-    </w:p>
-    <w:p>
-      <w:pPr>
-        <w:pStyle w:val="Normal"/>
-      </w:pPr>
-      <w:r>
-        <w:t xml:space="preserve">Generalization (Обобщение) — иерархическая связь наследования между субъектами или прецедентами.</w:t>
-      </w:r>
-    </w:p>
-    <w:bookmarkEnd w:id="20"/>
-    <w:bookmarkStart w:id="21" w:name="note-комментарий"/>
-    <w:p>
-      <w:pPr>
-        <w:pStyle w:val="Heading3"/>
-      </w:pPr>
-      <w:r>
-        <w:t xml:space="preserve">Note (Комментарий)</w:t>
-      </w:r>
-    </w:p>
-    <w:p>
-      <w:pPr>
-        <w:pStyle w:val="Normal"/>
-      </w:pPr>
-      <w:r>
-        <w:t xml:space="preserve">Текстовые пояснения к элементам диаграммы.</w:t>
-      </w:r>
-    </w:p>
-    <w:bookmarkEnd w:id="21"/>
-    <w:bookmarkEnd w:id="22"/>
-    <w:bookmarkEnd w:id="23"/>
-    <w:bookmarkStart w:id="44" w:name="практическая-часть"/>
-    <w:p>
-      <w:pPr>
-        <w:pStyle w:val="Heading1"/>
-      </w:pPr>
-      <w:r>
-        <w:t xml:space="preserve">Практическая часть</w:t>
-      </w:r>
-    </w:p>
-    <w:bookmarkStart w:id="24" w:name="описание-системы-sportrent"/>
-    <w:p>
-      <w:pPr>
-        <w:pStyle w:val="Heading2"/>
       </w:pPr>
       <w:r>
         <w:t xml:space="preserve">Описание системы SportRent</w:t>
@@ -540,11 +517,11 @@
         <w:t xml:space="preserve">Системное администрирование</w:t>
       </w:r>
     </w:p>
-    <w:bookmarkEnd w:id="24"/>
-    <w:bookmarkStart w:id="25" w:name="действующие-субъекты-actors"/>
-    <w:p>
-      <w:pPr>
-        <w:pStyle w:val="Heading2"/>
+    <w:bookmarkEnd w:id="20"/>
+    <w:bookmarkStart w:id="21" w:name="действующие-субъекты-actors"/>
+    <w:p>
+      <w:pPr>
+        <w:pStyle w:val="Heading3"/>
       </w:pPr>
       <w:r>
         <w:t xml:space="preserve">Действующие субъекты (Actors)</w:t>
@@ -618,11 +595,11 @@
         <w:t xml:space="preserve">Платежная система — внешний субъект для обработки платежей.</w:t>
       </w:r>
     </w:p>
-    <w:bookmarkEnd w:id="25"/>
-    <w:bookmarkStart w:id="29" w:name="диаграмма-прецедентов-системы-sportrent"/>
-    <w:p>
-      <w:pPr>
-        <w:pStyle w:val="Heading2"/>
+    <w:bookmarkEnd w:id="21"/>
+    <w:bookmarkStart w:id="25" w:name="диаграмма-прецедентов-системы-sportrent"/>
+    <w:p>
+      <w:pPr>
+        <w:pStyle w:val="Heading3"/>
       </w:pPr>
       <w:r>
         <w:t xml:space="preserve">Диаграмма прецедентов системы SportRent</w:t>
@@ -637,18 +614,18 @@
           <wp:inline>
             <wp:extent cx="6108700" cy="9620735"/>
             <wp:effectExtent b="0" l="0" r="0" t="0"/>
-            <wp:docPr descr="" title="" id="27" name="Picture"/>
+            <wp:docPr descr="" title="" id="23" name="Picture"/>
             <a:graphic>
               <a:graphicData uri="http://schemas.openxmlformats.org/drawingml/2006/picture">
                 <pic:pic>
                   <pic:nvPicPr>
-                    <pic:cNvPr descr="../solutions/diagrams/use-case-diagram.png" id="28" name="Picture"/>
+                    <pic:cNvPr descr="../solutions/diagrams/use-case-diagram.png" id="24" name="Picture"/>
                     <pic:cNvPicPr>
                       <a:picLocks noChangeArrowheads="1" noChangeAspect="1"/>
                     </pic:cNvPicPr>
                   </pic:nvPicPr>
                   <pic:blipFill>
-                    <a:blip r:embed="rId26"/>
+                    <a:blip r:embed="rId22"/>
                     <a:stretch>
                       <a:fillRect/>
                     </a:stretch>
@@ -691,23 +668,22 @@
         <w:t xml:space="preserve">На диаграмме представлено 49 прецедентов, сгруппированных по функциональным модулям: аутентификация и управление профилем (3 прецедента), работа с каталогом оборудования (4 прецедента), бронирование и заказы (10 прецедентов), история и отзывы (2 прецедента), управление каталогом (6 прецедентов), обработка заказов (2 прецедента), отчетность и аналитика (5 прецедентов), складские операции (8 прецедентов), администрирование (9 прецедентов).</w:t>
       </w:r>
     </w:p>
-    <w:bookmarkEnd w:id="29"/>
-    <w:bookmarkStart w:id="35" w:name="основные-прецеденты-системы"/>
-    <w:p>
-      <w:pPr>
-        <w:pStyle w:val="Heading2"/>
+    <w:bookmarkEnd w:id="25"/>
+    <w:bookmarkStart w:id="26" w:name="основные-прецеденты-системы"/>
+    <w:p>
+      <w:pPr>
+        <w:pStyle w:val="Heading3"/>
       </w:pPr>
       <w:r>
         <w:t xml:space="preserve">Основные прецеденты системы</w:t>
       </w:r>
     </w:p>
-    <w:bookmarkStart w:id="30" w:name="модуль-аутентификации"/>
-    <w:p>
-      <w:pPr>
-        <w:pStyle w:val="Heading3"/>
-      </w:pPr>
-      <w:r>
-        <w:t xml:space="preserve">Модуль аутентификации</w:t>
+    <w:p>
+      <w:pPr>
+        <w:pStyle w:val="Normal"/>
+      </w:pPr>
+      <w:r>
+        <w:t xml:space="preserve">Модуль аутентификации:</w:t>
       </w:r>
     </w:p>
     <w:p>
@@ -746,14 +722,12 @@
         <w:t xml:space="preserve">UC03 - Управление профилем — редактирование личных данных</w:t>
       </w:r>
     </w:p>
-    <w:bookmarkEnd w:id="30"/>
-    <w:bookmarkStart w:id="31" w:name="модуль-каталога-оборудования"/>
-    <w:p>
-      <w:pPr>
-        <w:pStyle w:val="Heading3"/>
-      </w:pPr>
-      <w:r>
-        <w:t xml:space="preserve">Модуль каталога оборудования</w:t>
+    <w:p>
+      <w:pPr>
+        <w:pStyle w:val="Normal"/>
+      </w:pPr>
+      <w:r>
+        <w:t xml:space="preserve">Модуль каталога оборудования:</w:t>
       </w:r>
     </w:p>
     <w:p>
@@ -807,14 +781,12 @@
         <w:t xml:space="preserve">&gt;)</w:t>
       </w:r>
     </w:p>
-    <w:bookmarkEnd w:id="31"/>
-    <w:bookmarkStart w:id="32" w:name="модуль-бронирования-и-заказов"/>
-    <w:p>
-      <w:pPr>
-        <w:pStyle w:val="Heading3"/>
-      </w:pPr>
-      <w:r>
-        <w:t xml:space="preserve">Модуль бронирования и заказов</w:t>
+    <w:p>
+      <w:pPr>
+        <w:pStyle w:val="Normal"/>
+      </w:pPr>
+      <w:r>
+        <w:t xml:space="preserve">Модуль бронирования и заказов:</w:t>
       </w:r>
     </w:p>
     <w:p>
@@ -928,14 +900,12 @@
         <w:t xml:space="preserve">&gt;)</w:t>
       </w:r>
     </w:p>
-    <w:bookmarkEnd w:id="32"/>
-    <w:bookmarkStart w:id="33" w:name="модуль-складских-операций"/>
-    <w:p>
-      <w:pPr>
-        <w:pStyle w:val="Heading3"/>
-      </w:pPr>
-      <w:r>
-        <w:t xml:space="preserve">Модуль складских операций</w:t>
+    <w:p>
+      <w:pPr>
+        <w:pStyle w:val="Normal"/>
+      </w:pPr>
+      <w:r>
+        <w:t xml:space="preserve">Модуль складских операций:</w:t>
       </w:r>
     </w:p>
     <w:p>
@@ -1034,14 +1004,12 @@
         <w:t xml:space="preserve">UC39 - Инвентаризация</w:t>
       </w:r>
     </w:p>
-    <w:bookmarkEnd w:id="33"/>
-    <w:bookmarkStart w:id="34" w:name="модуль-администрирования"/>
-    <w:p>
-      <w:pPr>
-        <w:pStyle w:val="Heading3"/>
-      </w:pPr>
-      <w:r>
-        <w:t xml:space="preserve">Модуль администрирования</w:t>
+    <w:p>
+      <w:pPr>
+        <w:pStyle w:val="Normal"/>
+      </w:pPr>
+      <w:r>
+        <w:t xml:space="preserve">Модуль администрирования:</w:t>
       </w:r>
     </w:p>
     <w:p>
@@ -1164,27 +1132,121 @@
         <w:t xml:space="preserve">UC49 - Мониторинг системы</w:t>
       </w:r>
     </w:p>
-    <w:bookmarkEnd w:id="34"/>
-    <w:bookmarkEnd w:id="35"/>
-    <w:bookmarkStart w:id="39" w:name="связи-между-прецедентами"/>
+    <w:bookmarkEnd w:id="26"/>
+    <w:bookmarkStart w:id="27" w:name="связи-между-прецедентами"/>
+    <w:p>
+      <w:pPr>
+        <w:pStyle w:val="Heading3"/>
+      </w:pPr>
+      <w:r>
+        <w:t xml:space="preserve">Связи между прецедентами</w:t>
+      </w:r>
+    </w:p>
+    <w:p>
+      <w:pPr>
+        <w:pStyle w:val="Normal"/>
+      </w:pPr>
+      <w:r>
+        <w:t xml:space="preserve">Связи включения (&lt;</w:t>
+      </w:r>
+      <w:r>
+        <w:t xml:space="preserve">&gt;) используются для обязательных зависимостей между прецедентами: Авторизация (UC02) включает Управление профилем (UC03), Создание бронирования (UC08) включает Проверку наличия (UC10), Оплата заказа (UC13) включает Обработку платежа (UC14), Выдача оборудования (UC32) включает Проверку документов (UC33).</w:t>
+      </w:r>
+    </w:p>
+    <w:p>
+      <w:pPr>
+        <w:pStyle w:val="Normal"/>
+      </w:pPr>
+      <w:r>
+        <w:t xml:space="preserve">Связи расширения (&lt;</w:t>
+      </w:r>
+      <w:r>
+        <w:t xml:space="preserve">&gt;) используются для опциональных расширений: Просмотр детальной информации (UC07) расширяет Просмотр каталога (UC04), Оценка оборудования (UC18) расширяет Просмотр истории (UC17), Отмена бронирования (UC16) расширяет Создание бронирования (UC08).</w:t>
+      </w:r>
+    </w:p>
+    <w:p>
+      <w:pPr>
+        <w:pStyle w:val="Normal"/>
+      </w:pPr>
+      <w:r>
+        <w:t xml:space="preserve">Связи обобщения (Generalization): Администратор наследует права Менеджера, получая доступ ко всем его функциям.</w:t>
+      </w:r>
+    </w:p>
+    <w:bookmarkEnd w:id="27"/>
+    <w:bookmarkStart w:id="28" w:name="описание-основных-бизнес-процессов"/>
+    <w:p>
+      <w:pPr>
+        <w:pStyle w:val="Heading3"/>
+      </w:pPr>
+      <w:r>
+        <w:t xml:space="preserve">Описание основных бизнес-процессов</w:t>
+      </w:r>
+    </w:p>
+    <w:p>
+      <w:pPr>
+        <w:pStyle w:val="Normal"/>
+      </w:pPr>
+      <w:r>
+        <w:t xml:space="preserve">Процесс 1: Аренда оборудования клиентом</w:t>
+      </w:r>
+    </w:p>
+    <w:p>
+      <w:pPr>
+        <w:pStyle w:val="Normal"/>
+      </w:pPr>
+      <w:r>
+        <w:t xml:space="preserve">Основной сценарий включает следующие шаги: 1) Регистрация/Авторизация (UC01, UC02) — новый клиент создает учетную запись, существующий клиент входит в систему. 2) Поиск и выбор оборудования (UC04, UC05, UC06, UC07) — просмотр каталога, использование поиска и фильтров, просмотр детальной информации. 3) Бронирование (UC08, UC09, UC10) — выбор оборудования и периода аренды, автоматическая проверка доступности. 4) Оформление и оплата (UC11, UC12, UC13, UC14, UC15) — создание заказа с расчетом стоимости, проведение платежа через внешнюю систему, подтверждение заказа. 5) Получение оборудования (UC32, UC33, UC34) — проверка документов складским работником, регистрация выдачи в системе. 6) Возврат оборудования (UC35, UC36, UC37, UC38) — проверка состояния оборудования, регистрация возврата, обновление складских записей. 7) После аренды (UC17, UC18) — просмотр истории аренды, оставление отзыва (опционально).</w:t>
+      </w:r>
+    </w:p>
+    <w:p>
+      <w:pPr>
+        <w:pStyle w:val="Normal"/>
+      </w:pPr>
+      <w:r>
+        <w:t xml:space="preserve">Альтернативный сценарий: Отмена бронирования (UC16) до оплаты заказа.</w:t>
+      </w:r>
+    </w:p>
+    <w:p>
+      <w:pPr>
+        <w:pStyle w:val="Normal"/>
+      </w:pPr>
+      <w:r>
+        <w:t xml:space="preserve">Процесс 2: Управление каталогом менеджером</w:t>
+      </w:r>
+    </w:p>
+    <w:p>
+      <w:pPr>
+        <w:pStyle w:val="Normal"/>
+      </w:pPr>
+      <w:r>
+        <w:t xml:space="preserve">Включает следующие шаги: 1) Авторизация в системе (UC02). 2) Управление каталогом оборудования (UC19-UC23) — добавление нового оборудования, редактирование существующего, удаление оборудования, управление категориями. 3) Управление ценами (UC24). 4) Обработка заказов (UC25, UC26). 5) Формирование отчетов и аналитика (UC27-UC31).</w:t>
+      </w:r>
+    </w:p>
+    <w:p>
+      <w:pPr>
+        <w:pStyle w:val="Normal"/>
+      </w:pPr>
+      <w:r>
+        <w:t xml:space="preserve">Процесс 3: Администрирование системы</w:t>
+      </w:r>
+    </w:p>
+    <w:p>
+      <w:pPr>
+        <w:pStyle w:val="Normal"/>
+      </w:pPr>
+      <w:r>
+        <w:t xml:space="preserve">Включает следующие шаги: 1) Авторизация (UC02). 2) Управление пользователями (UC40-UC43). 3) Управление ролями и правами (UC44). 4) Настройка системы и безопасности (UC45, UC46). 5) Резервное копирование (UC47). 6) Мониторинг и просмотр логов (UC48, UC49). 7) Выполнение функций менеджера (благодаря наследованию).</w:t>
+      </w:r>
+    </w:p>
+    <w:bookmarkEnd w:id="28"/>
+    <w:bookmarkEnd w:id="29"/>
+    <w:bookmarkStart w:id="30" w:name="глоссарий-терминов"/>
     <w:p>
       <w:pPr>
         <w:pStyle w:val="Heading2"/>
       </w:pPr>
       <w:r>
-        <w:t xml:space="preserve">Связи между прецедентами</w:t>
-      </w:r>
-    </w:p>
-    <w:bookmarkStart w:id="36" w:name="связи-включения"/>
-    <w:p>
-      <w:pPr>
-        <w:pStyle w:val="Heading3"/>
-      </w:pPr>
-      <w:r>
-        <w:t xml:space="preserve">Связи включения (&lt;</w:t>
-      </w:r>
-      <w:r>
-        <w:t xml:space="preserve">&gt;)</w:t>
+        <w:t xml:space="preserve">Глоссарий терминов</w:t>
       </w:r>
     </w:p>
     <w:p>
@@ -1192,20 +1254,7 @@
         <w:pStyle w:val="Normal"/>
       </w:pPr>
       <w:r>
-        <w:t xml:space="preserve">Используются для обязательных зависимостей между прецедентами: Авторизация (UC02) включает Управление профилем (UC03), Создание бронирования (UC08) включает Проверку наличия (UC10), Оплата заказа (UC13) включает Обработку платежа (UC14), Выдача оборудования (UC32) включает Проверку документов (UC33).</w:t>
-      </w:r>
-    </w:p>
-    <w:bookmarkEnd w:id="36"/>
-    <w:bookmarkStart w:id="37" w:name="связи-расширения"/>
-    <w:p>
-      <w:pPr>
-        <w:pStyle w:val="Heading3"/>
-      </w:pPr>
-      <w:r>
-        <w:t xml:space="preserve">Связи расширения (&lt;</w:t>
-      </w:r>
-      <w:r>
-        <w:t xml:space="preserve">&gt;)</w:t>
+        <w:t xml:space="preserve">Actor (Действующий субъект) — участник системы, взаимодействующий с ней.</w:t>
       </w:r>
     </w:p>
     <w:p>
@@ -1213,17 +1262,7 @@
         <w:pStyle w:val="Normal"/>
       </w:pPr>
       <w:r>
-        <w:t xml:space="preserve">Используются для опциональных расширений: Просмотр детальной информации (UC07) расширяет Просмотр каталога (UC04), Оценка оборудования (UC18) расширяет Просмотр истории (UC17), Отмена бронирования (UC16) расширяет Создание бронирования (UC08).</w:t>
-      </w:r>
-    </w:p>
-    <w:bookmarkEnd w:id="37"/>
-    <w:bookmarkStart w:id="38" w:name="связи-обобщения-generalization"/>
-    <w:p>
-      <w:pPr>
-        <w:pStyle w:val="Heading3"/>
-      </w:pPr>
-      <w:r>
-        <w:t xml:space="preserve">Связи обобщения (Generalization)</w:t>
+        <w:t xml:space="preserve">Use Case (Прецедент) — описание последовательности действий системы для достижения цели.</w:t>
       </w:r>
     </w:p>
     <w:p>
@@ -1231,35 +1270,105 @@
         <w:pStyle w:val="Normal"/>
       </w:pPr>
       <w:r>
-        <w:t xml:space="preserve">Администратор наследует права Менеджера, получая доступ ко всем его функциям.</w:t>
-      </w:r>
-    </w:p>
-    <w:bookmarkEnd w:id="38"/>
-    <w:bookmarkEnd w:id="39"/>
-    <w:bookmarkStart w:id="43" w:name="описание-основных-бизнес-процессов"/>
+        <w:t xml:space="preserve">Association (Ассоциация) — связь между субъектом и прецедентом.</w:t>
+      </w:r>
+    </w:p>
+    <w:p>
+      <w:pPr>
+        <w:pStyle w:val="Normal"/>
+      </w:pPr>
+      <w:r>
+        <w:t xml:space="preserve">Include (Включение) — обязательное включение одного прецедента в другой.</w:t>
+      </w:r>
+    </w:p>
+    <w:p>
+      <w:pPr>
+        <w:pStyle w:val="Normal"/>
+      </w:pPr>
+      <w:r>
+        <w:t xml:space="preserve">Extend (Расширение) — необязательное расширение функционала прецедента.</w:t>
+      </w:r>
+    </w:p>
+    <w:p>
+      <w:pPr>
+        <w:pStyle w:val="Normal"/>
+      </w:pPr>
+      <w:r>
+        <w:t xml:space="preserve">Generalization (Обобщение) — иерархическая связь наследования.</w:t>
+      </w:r>
+    </w:p>
+    <w:p>
+      <w:pPr>
+        <w:pStyle w:val="Normal"/>
+      </w:pPr>
+      <w:r>
+        <w:t xml:space="preserve">Бронирование — резервирование оборудования на период.</w:t>
+      </w:r>
+    </w:p>
+    <w:p>
+      <w:pPr>
+        <w:pStyle w:val="Normal"/>
+      </w:pPr>
+      <w:r>
+        <w:t xml:space="preserve">Заказ — подтвержденная и оплаченная аренда.</w:t>
+      </w:r>
+    </w:p>
+    <w:p>
+      <w:pPr>
+        <w:pStyle w:val="Normal"/>
+      </w:pPr>
+      <w:r>
+        <w:t xml:space="preserve">Каталог оборудования — список доступного для аренды оборудования.</w:t>
+      </w:r>
+    </w:p>
+    <w:p>
+      <w:pPr>
+        <w:pStyle w:val="Normal"/>
+      </w:pPr>
+      <w:r>
+        <w:t xml:space="preserve">Инвентаризация — сверка фактического наличия с данными системы.</w:t>
+      </w:r>
+    </w:p>
+    <w:p>
+      <w:pPr>
+        <w:pStyle w:val="Normal"/>
+      </w:pPr>
+      <w:r>
+        <w:t xml:space="preserve">Тариф — стоимость аренды за период времени.</w:t>
+      </w:r>
+    </w:p>
+    <w:p>
+      <w:pPr>
+        <w:pStyle w:val="Normal"/>
+      </w:pPr>
+      <w:r>
+        <w:t xml:space="preserve">Статус заказа — текущее состояние заказа.</w:t>
+      </w:r>
+    </w:p>
+    <w:p>
+      <w:pPr>
+        <w:pStyle w:val="Normal"/>
+      </w:pPr>
+      <w:r>
+        <w:t xml:space="preserve">Роль — набор прав доступа пользователя в системе.</w:t>
+      </w:r>
+    </w:p>
+    <w:p>
+      <w:pPr>
+        <w:pStyle w:val="Normal"/>
+      </w:pPr>
+      <w:r>
+        <w:t xml:space="preserve">Комплектность — полный набор компонентов оборудования.</w:t>
+      </w:r>
+    </w:p>
+    <w:bookmarkEnd w:id="30"/>
+    <w:bookmarkStart w:id="31" w:name="ответы-на-контрольные-вопросы"/>
     <w:p>
       <w:pPr>
         <w:pStyle w:val="Heading2"/>
       </w:pPr>
       <w:r>
-        <w:t xml:space="preserve">Описание основных бизнес-процессов</w:t>
-      </w:r>
-    </w:p>
-    <w:bookmarkStart w:id="40" w:name="процесс-1-аренда-оборудования-клиентом"/>
-    <w:p>
-      <w:pPr>
-        <w:pStyle w:val="Heading3"/>
-      </w:pPr>
-      <w:r>
-        <w:t xml:space="preserve">Процесс 1: Аренда оборудования клиентом</w:t>
-      </w:r>
-    </w:p>
-    <w:p>
-      <w:pPr>
-        <w:pStyle w:val="Normal"/>
-      </w:pPr>
-      <w:r>
-        <w:t xml:space="preserve">Основной сценарий:</w:t>
+        <w:t xml:space="preserve">Ответы на контрольные вопросы</w:t>
       </w:r>
     </w:p>
     <w:p>
@@ -1271,7 +1380,15 @@
         </w:numPr>
       </w:pPr>
       <w:r>
-        <w:t xml:space="preserve">Регистрация/Авторизация (UC01, UC02) — новый клиент создает учетную запись, существующий клиент входит в систему.</w:t>
+        <w:t xml:space="preserve">Для чего создается диаграмма прецедентов?</w:t>
+      </w:r>
+    </w:p>
+    <w:p>
+      <w:pPr>
+        <w:pStyle w:val="Normal"/>
+      </w:pPr>
+      <w:r>
+        <w:t xml:space="preserve">Диаграмма прецедентов создается для описания общих функциональных требований к системе. Она помогает визуализировать функции системы и определить, кто будет с ней взаимодействовать. Это основной инструмент для определения границ системы на ранних этапах проектирования.</w:t>
       </w:r>
     </w:p>
     <w:p>
@@ -1283,7 +1400,15 @@
         </w:numPr>
       </w:pPr>
       <w:r>
-        <w:t xml:space="preserve">Поиск и выбор оборудования (UC04, UC05, UC06, UC07) — просмотр каталога, использование поиска и фильтров, просмотр детальной информации.</w:t>
+        <w:t xml:space="preserve">Что позволяет определить использование диаграммы прецедентов?</w:t>
+      </w:r>
+    </w:p>
+    <w:p>
+      <w:pPr>
+        <w:pStyle w:val="Normal"/>
+      </w:pPr>
+      <w:r>
+        <w:t xml:space="preserve">Диаграмма прецедентов позволяет определить пользователей системы (действующих субъектов), границы проектируемой системы, интерфейсы системы и функциональные требования. Также она помогает создавать тесты, документацию и облегчает коммуникацию в команде.</w:t>
       </w:r>
     </w:p>
     <w:p>
@@ -1295,7 +1420,15 @@
         </w:numPr>
       </w:pPr>
       <w:r>
-        <w:t xml:space="preserve">Бронирование (UC08, UC09, UC10) — выбор оборудования и периода аренды, автоматическая проверка доступности.</w:t>
+        <w:t xml:space="preserve">Назовите главный элемент диаграммы прецедентов.</w:t>
+      </w:r>
+    </w:p>
+    <w:p>
+      <w:pPr>
+        <w:pStyle w:val="Normal"/>
+      </w:pPr>
+      <w:r>
+        <w:t xml:space="preserve">Главными элементами являются Actor (Действующий субъект) — участник, взаимодействующий с системой, и Use Case (Прецедент) — функция системы. Оба элемента одинаково важны: без субъектов нет взаимодействия, без прецедентов нет функционала.</w:t>
       </w:r>
     </w:p>
     <w:p>
@@ -1307,7 +1440,15 @@
         </w:numPr>
       </w:pPr>
       <w:r>
-        <w:t xml:space="preserve">Оформление и оплата (UC11, UC12, UC13, UC14, UC15) — создание заказа с расчетом стоимости, проведение платежа через внешнюю систему, подтверждение заказа.</w:t>
+        <w:t xml:space="preserve">Что такое прецедент?</w:t>
+      </w:r>
+    </w:p>
+    <w:p>
+      <w:pPr>
+        <w:pStyle w:val="Normal"/>
+      </w:pPr>
+      <w:r>
+        <w:t xml:space="preserve">Прецедент (use case) — графическое описание набора последовательных событий, выполнение которых системой приводит к результату, наблюдаемому участником. Прецедент описывает функцию системы с точки зрения пользователя. Графически изображается эллипсом с названием внутри.</w:t>
       </w:r>
     </w:p>
     <w:p>
@@ -1319,7 +1460,15 @@
         </w:numPr>
       </w:pPr>
       <w:r>
-        <w:t xml:space="preserve">Получение оборудования (UC32, UC33, UC34) — проверка документов складским работником, регистрация выдачи в системе.</w:t>
+        <w:t xml:space="preserve">На какой вопрос должна отвечать диаграмма прецедентов?</w:t>
+      </w:r>
+    </w:p>
+    <w:p>
+      <w:pPr>
+        <w:pStyle w:val="Normal"/>
+      </w:pPr>
+      <w:r>
+        <w:t xml:space="preserve">Диаграмма прецедентов должна отвечать на вопрос ЧТО делает система. Она показывает, что происходит, какие функции выполняются и какие результаты достигаются, но не описывает, как это реализовано.</w:t>
       </w:r>
     </w:p>
     <w:p>
@@ -1331,7 +1480,15 @@
         </w:numPr>
       </w:pPr>
       <w:r>
-        <w:t xml:space="preserve">Возврат оборудования (UC35, UC36, UC37, UC38) — проверка состояния оборудования, регистрация возврата, обновление складских записей.</w:t>
+        <w:t xml:space="preserve">Для чего необходимы связи на диаграмме прецедентов?</w:t>
+      </w:r>
+    </w:p>
+    <w:p>
+      <w:pPr>
+        <w:pStyle w:val="Normal"/>
+      </w:pPr>
+      <w:r>
+        <w:t xml:space="preserve">Связи необходимы для отображения ассоциаций (кто использует какие функции), зависимостей между прецедентами (как функции связаны) и иерархических отношений (обобщение субъектов или прецедентов). Связи помогают избежать дублирования и упрощают диаграмму.</w:t>
       </w:r>
     </w:p>
     <w:p>
@@ -1343,7 +1500,7 @@
         </w:numPr>
       </w:pPr>
       <w:r>
-        <w:t xml:space="preserve">После аренды (UC17, UC18) — просмотр истории аренды, оставление отзыва (опционально).</w:t>
+        <w:t xml:space="preserve">Назовите два типа связей прецедентов UML.</w:t>
       </w:r>
     </w:p>
     <w:p>
@@ -1351,17 +1508,39 @@
         <w:pStyle w:val="Normal"/>
       </w:pPr>
       <w:r>
-        <w:t xml:space="preserve">Альтернативный сценарий: Отмена бронирования (UC16) до оплаты заказа.</w:t>
-      </w:r>
-    </w:p>
-    <w:bookmarkEnd w:id="40"/>
-    <w:bookmarkStart w:id="41" w:name="X33de9c70a4455e8ae821bbb3515e58669d58f14"/>
-    <w:p>
-      <w:pPr>
-        <w:pStyle w:val="Heading3"/>
-      </w:pPr>
-      <w:r>
-        <w:t xml:space="preserve">Процесс 2: Управление каталогом менеджером</w:t>
+        <w:t xml:space="preserve">Два основных типа связей: Включение (&lt;</w:t>
+      </w:r>
+      <w:r>
+        <w:t xml:space="preserve">&gt;) — один прецедент обязательно включает функционал другого, и Расширение (&lt;</w:t>
+      </w:r>
+      <w:r>
+        <w:t xml:space="preserve">&gt;) — один прецедент необязательно расширяет функционал другого. Дополнительно: обобщение (generalization) — иерархическая связь наследования.</w:t>
+      </w:r>
+    </w:p>
+    <w:bookmarkEnd w:id="31"/>
+    <w:bookmarkStart w:id="32" w:name="выводы"/>
+    <w:p>
+      <w:pPr>
+        <w:pStyle w:val="Heading2"/>
+      </w:pPr>
+      <w:r>
+        <w:t xml:space="preserve">Выводы</w:t>
+      </w:r>
+    </w:p>
+    <w:p>
+      <w:pPr>
+        <w:pStyle w:val="Normal"/>
+      </w:pPr>
+      <w:r>
+        <w:t xml:space="preserve">В ходе выполнения практической работы № 2 была создана детальная диаграмма прецедентов для информационной системы SportRent.</w:t>
+      </w:r>
+    </w:p>
+    <w:p>
+      <w:pPr>
+        <w:pStyle w:val="Normal"/>
+      </w:pPr>
+      <w:r>
+        <w:t xml:space="preserve">Основные результаты:</w:t>
       </w:r>
     </w:p>
     <w:p>
@@ -1373,65 +1552,7 @@
         </w:numPr>
       </w:pPr>
       <w:r>
-        <w:t xml:space="preserve">Авторизация в системе (UC02).</w:t>
-      </w:r>
-    </w:p>
-    <w:p>
-      <w:pPr>
-        <w:pStyle w:val="Compact"/>
-        <w:numPr>
-          <w:ilvl w:val="0"/>
-          <w:numId w:val="1021"/>
-        </w:numPr>
-      </w:pPr>
-      <w:r>
-        <w:t xml:space="preserve">Управление каталогом оборудования (UC19-UC23) — добавление нового оборудования, редактирование существующего, удаление оборудования, управление категориями.</w:t>
-      </w:r>
-    </w:p>
-    <w:p>
-      <w:pPr>
-        <w:pStyle w:val="Compact"/>
-        <w:numPr>
-          <w:ilvl w:val="0"/>
-          <w:numId w:val="1021"/>
-        </w:numPr>
-      </w:pPr>
-      <w:r>
-        <w:t xml:space="preserve">Управление ценами (UC24).</w:t>
-      </w:r>
-    </w:p>
-    <w:p>
-      <w:pPr>
-        <w:pStyle w:val="Compact"/>
-        <w:numPr>
-          <w:ilvl w:val="0"/>
-          <w:numId w:val="1021"/>
-        </w:numPr>
-      </w:pPr>
-      <w:r>
-        <w:t xml:space="preserve">Обработка заказов (UC25, UC26).</w:t>
-      </w:r>
-    </w:p>
-    <w:p>
-      <w:pPr>
-        <w:pStyle w:val="Compact"/>
-        <w:numPr>
-          <w:ilvl w:val="0"/>
-          <w:numId w:val="1021"/>
-        </w:numPr>
-      </w:pPr>
-      <w:r>
-        <w:t xml:space="preserve">Формирование отчетов и аналитика (UC27-UC31).</w:t>
-      </w:r>
-    </w:p>
-    <w:bookmarkEnd w:id="41"/>
-    <w:bookmarkStart w:id="42" w:name="процесс-3-администрирование-системы"/>
-    <w:p>
-      <w:pPr>
-        <w:pStyle w:val="Heading3"/>
-      </w:pPr>
-      <w:r>
-        <w:t xml:space="preserve">Процесс 3: Администрирование системы</w:t>
+        <w:t xml:space="preserve">Определены 5 действующих субъектов: Клиент, Менеджер, Складской работник, Администратор, Платежная система. Установлены иерархические отношения (Администратор наследует права Менеджера).</w:t>
       </w:r>
     </w:p>
     <w:p>
@@ -1443,213 +1564,7 @@
         </w:numPr>
       </w:pPr>
       <w:r>
-        <w:t xml:space="preserve">Авторизация (UC02).</w:t>
-      </w:r>
-    </w:p>
-    <w:p>
-      <w:pPr>
-        <w:pStyle w:val="Compact"/>
-        <w:numPr>
-          <w:ilvl w:val="0"/>
-          <w:numId w:val="1022"/>
-        </w:numPr>
-      </w:pPr>
-      <w:r>
-        <w:t xml:space="preserve">Управление пользователями (UC40-UC43).</w:t>
-      </w:r>
-    </w:p>
-    <w:p>
-      <w:pPr>
-        <w:pStyle w:val="Compact"/>
-        <w:numPr>
-          <w:ilvl w:val="0"/>
-          <w:numId w:val="1022"/>
-        </w:numPr>
-      </w:pPr>
-      <w:r>
-        <w:t xml:space="preserve">Управление ролями и правами (UC44).</w:t>
-      </w:r>
-    </w:p>
-    <w:p>
-      <w:pPr>
-        <w:pStyle w:val="Compact"/>
-        <w:numPr>
-          <w:ilvl w:val="0"/>
-          <w:numId w:val="1022"/>
-        </w:numPr>
-      </w:pPr>
-      <w:r>
-        <w:t xml:space="preserve">Настройка системы и безопасности (UC45, UC46).</w:t>
-      </w:r>
-    </w:p>
-    <w:p>
-      <w:pPr>
-        <w:pStyle w:val="Compact"/>
-        <w:numPr>
-          <w:ilvl w:val="0"/>
-          <w:numId w:val="1022"/>
-        </w:numPr>
-      </w:pPr>
-      <w:r>
-        <w:t xml:space="preserve">Резервное копирование (UC47).</w:t>
-      </w:r>
-    </w:p>
-    <w:p>
-      <w:pPr>
-        <w:pStyle w:val="Compact"/>
-        <w:numPr>
-          <w:ilvl w:val="0"/>
-          <w:numId w:val="1022"/>
-        </w:numPr>
-      </w:pPr>
-      <w:r>
-        <w:t xml:space="preserve">Мониторинг и просмотр логов (UC48, UC49).</w:t>
-      </w:r>
-    </w:p>
-    <w:p>
-      <w:pPr>
-        <w:pStyle w:val="Compact"/>
-        <w:numPr>
-          <w:ilvl w:val="0"/>
-          <w:numId w:val="1022"/>
-        </w:numPr>
-      </w:pPr>
-      <w:r>
-        <w:t xml:space="preserve">Выполнение функций менеджера (благодаря наследованию).</w:t>
-      </w:r>
-    </w:p>
-    <w:bookmarkEnd w:id="42"/>
-    <w:bookmarkEnd w:id="43"/>
-    <w:bookmarkEnd w:id="44"/>
-    <w:bookmarkStart w:id="45" w:name="глоссарий-терминов"/>
-    <w:p>
-      <w:pPr>
-        <w:pStyle w:val="Heading1"/>
-      </w:pPr>
-      <w:r>
-        <w:t xml:space="preserve">Глоссарий терминов</w:t>
-      </w:r>
-    </w:p>
-    <w:p>
-      <w:pPr>
-        <w:pStyle w:val="Normal"/>
-      </w:pPr>
-      <w:r>
-        <w:t xml:space="preserve">Actor (Действующий субъект) — участник системы, взаимодействующий с ней.</w:t>
-      </w:r>
-    </w:p>
-    <w:p>
-      <w:pPr>
-        <w:pStyle w:val="Normal"/>
-      </w:pPr>
-      <w:r>
-        <w:t xml:space="preserve">Use Case (Прецедент) — описание последовательности действий системы для достижения цели.</w:t>
-      </w:r>
-    </w:p>
-    <w:p>
-      <w:pPr>
-        <w:pStyle w:val="Normal"/>
-      </w:pPr>
-      <w:r>
-        <w:t xml:space="preserve">Association (Ассоциация) — связь между субъектом и прецедентом.</w:t>
-      </w:r>
-    </w:p>
-    <w:p>
-      <w:pPr>
-        <w:pStyle w:val="Normal"/>
-      </w:pPr>
-      <w:r>
-        <w:t xml:space="preserve">Include (Включение) — обязательное включение одного прецедента в другой.</w:t>
-      </w:r>
-    </w:p>
-    <w:p>
-      <w:pPr>
-        <w:pStyle w:val="Normal"/>
-      </w:pPr>
-      <w:r>
-        <w:t xml:space="preserve">Extend (Расширение) — необязательное расширение функционала прецедента.</w:t>
-      </w:r>
-    </w:p>
-    <w:p>
-      <w:pPr>
-        <w:pStyle w:val="Normal"/>
-      </w:pPr>
-      <w:r>
-        <w:t xml:space="preserve">Generalization (Обобщение) — иерархическая связь наследования.</w:t>
-      </w:r>
-    </w:p>
-    <w:p>
-      <w:pPr>
-        <w:pStyle w:val="Normal"/>
-      </w:pPr>
-      <w:r>
-        <w:t xml:space="preserve">Бронирование — резервирование оборудования на период.</w:t>
-      </w:r>
-    </w:p>
-    <w:p>
-      <w:pPr>
-        <w:pStyle w:val="Normal"/>
-      </w:pPr>
-      <w:r>
-        <w:t xml:space="preserve">Заказ — подтвержденная и оплаченная аренда.</w:t>
-      </w:r>
-    </w:p>
-    <w:p>
-      <w:pPr>
-        <w:pStyle w:val="Normal"/>
-      </w:pPr>
-      <w:r>
-        <w:t xml:space="preserve">Каталог оборудования — список доступного для аренды оборудования.</w:t>
-      </w:r>
-    </w:p>
-    <w:p>
-      <w:pPr>
-        <w:pStyle w:val="Normal"/>
-      </w:pPr>
-      <w:r>
-        <w:t xml:space="preserve">Инвентаризация — сверка фактического наличия с данными системы.</w:t>
-      </w:r>
-    </w:p>
-    <w:p>
-      <w:pPr>
-        <w:pStyle w:val="Normal"/>
-      </w:pPr>
-      <w:r>
-        <w:t xml:space="preserve">Тариф — стоимость аренды за период времени.</w:t>
-      </w:r>
-    </w:p>
-    <w:p>
-      <w:pPr>
-        <w:pStyle w:val="Normal"/>
-      </w:pPr>
-      <w:r>
-        <w:t xml:space="preserve">Статус заказа — текущее состояние заказа.</w:t>
-      </w:r>
-    </w:p>
-    <w:p>
-      <w:pPr>
-        <w:pStyle w:val="Normal"/>
-      </w:pPr>
-      <w:r>
-        <w:t xml:space="preserve">Роль — набор прав доступа пользователя в системе.</w:t>
-      </w:r>
-    </w:p>
-    <w:p>
-      <w:pPr>
-        <w:pStyle w:val="Normal"/>
-      </w:pPr>
-      <w:r>
-        <w:t xml:space="preserve">Комплектность — полный набор компонентов оборудования.</w:t>
-      </w:r>
-    </w:p>
-    <w:bookmarkEnd w:id="45"/>
-    <w:bookmarkStart w:id="46" w:name="ответы-на-контрольные-вопросы"/>
-    <w:p>
-      <w:pPr>
-        <w:pStyle w:val="Heading1"/>
-      </w:pPr>
-      <w:r>
-        <w:t xml:space="preserve">Ответы на контрольные вопросы</w:t>
+        <w:t xml:space="preserve">Идентифицировано 49 прецедентов, охватывающих 8 функциональных модулей системы: аутентификацию, каталог, бронирование, платежи, складские операции, управление, отчетность, администрирование.</w:t>
       </w:r>
     </w:p>
     <w:p>
@@ -1661,15 +1576,13 @@
         </w:numPr>
       </w:pPr>
       <w:r>
-        <w:t xml:space="preserve">Для чего создается диаграмма прецедентов?</w:t>
-      </w:r>
-    </w:p>
-    <w:p>
-      <w:pPr>
-        <w:pStyle w:val="Normal"/>
-      </w:pPr>
-      <w:r>
-        <w:t xml:space="preserve">Диаграмма прецедентов создается для описания общих функциональных требований к системе. Она помогает визуализировать функции системы и определить, кто будет с ней взаимодействовать. Это основной инструмент для определения границ системы на ранних этапах проектирования.</w:t>
+        <w:t xml:space="preserve">Установлены связи между прецедентами: включения (&lt;</w:t>
+      </w:r>
+      <w:r>
+        <w:t xml:space="preserve">&gt;), расширения (&lt;</w:t>
+      </w:r>
+      <w:r>
+        <w:t xml:space="preserve">&gt;) и обобщения (generalization).</w:t>
       </w:r>
     </w:p>
     <w:p>
@@ -1681,15 +1594,7 @@
         </w:numPr>
       </w:pPr>
       <w:r>
-        <w:t xml:space="preserve">Что позволяет определить использование диаграммы прецедентов?</w:t>
-      </w:r>
-    </w:p>
-    <w:p>
-      <w:pPr>
-        <w:pStyle w:val="Normal"/>
-      </w:pPr>
-      <w:r>
-        <w:t xml:space="preserve">Диаграмма прецедентов позволяет определить пользователей системы (действующих субъектов), границы проектируемой системы, интерфейсы системы и функциональные требования. Также она помогает создавать тесты, документацию и облегчает коммуникацию в команде.</w:t>
+        <w:t xml:space="preserve">Описаны основные бизнес-процессы: аренда оборудования клиентом, управление каталогом, складские операции, администрирование.</w:t>
       </w:r>
     </w:p>
     <w:p>
@@ -1701,15 +1606,7 @@
         </w:numPr>
       </w:pPr>
       <w:r>
-        <w:t xml:space="preserve">Назовите главный элемент диаграммы прецедентов.</w:t>
-      </w:r>
-    </w:p>
-    <w:p>
-      <w:pPr>
-        <w:pStyle w:val="Normal"/>
-      </w:pPr>
-      <w:r>
-        <w:t xml:space="preserve">Главными элементами являются Actor (Действующий субъект) — участник, взаимодействующий с системой, и Use Case (Прецедент) — функция системы. Оба элемента одинаково важны: без субъектов нет взаимодействия, без прецедентов нет функционала.</w:t>
+        <w:t xml:space="preserve">Создан глоссарий из 14 терминов для единого понимания ключевых концепций.</w:t>
       </w:r>
     </w:p>
     <w:p>
@@ -1721,7 +1618,7 @@
         </w:numPr>
       </w:pPr>
       <w:r>
-        <w:t xml:space="preserve">Что такое прецедент?</w:t>
+        <w:t xml:space="preserve">Даны ответы на контрольные вопросы, демонстрирующие понимание теоретических основ диаграмм прецедентов.</w:t>
       </w:r>
     </w:p>
     <w:p>
@@ -1729,19 +1626,7 @@
         <w:pStyle w:val="Normal"/>
       </w:pPr>
       <w:r>
-        <w:t xml:space="preserve">Прецедент (use case) — графическое описание набора последовательных событий, выполнение которых системой приводит к результату, наблюдаемому участником. Прецедент описывает функцию системы с точки зрения пользователя. Графически изображается эллипсом с названием внутри.</w:t>
-      </w:r>
-    </w:p>
-    <w:p>
-      <w:pPr>
-        <w:pStyle w:val="Compact"/>
-        <w:numPr>
-          <w:ilvl w:val="0"/>
-          <w:numId w:val="1027"/>
-        </w:numPr>
-      </w:pPr>
-      <w:r>
-        <w:t xml:space="preserve">На какой вопрос должна отвечать диаграмма прецедентов?</w:t>
+        <w:t xml:space="preserve">Практическая значимость:</w:t>
       </w:r>
     </w:p>
     <w:p>
@@ -1749,19 +1634,7 @@
         <w:pStyle w:val="Normal"/>
       </w:pPr>
       <w:r>
-        <w:t xml:space="preserve">Диаграмма прецедентов должна отвечать на вопрос ЧТО делает система. Она показывает, что происходит, какие функции выполняются и какие результаты достигаются, но не описывает, как это реализовано.</w:t>
-      </w:r>
-    </w:p>
-    <w:p>
-      <w:pPr>
-        <w:pStyle w:val="Compact"/>
-        <w:numPr>
-          <w:ilvl w:val="0"/>
-          <w:numId w:val="1028"/>
-        </w:numPr>
-      </w:pPr>
-      <w:r>
-        <w:t xml:space="preserve">Для чего необходимы связи на диаграмме прецедентов?</w:t>
+        <w:t xml:space="preserve">Созданная диаграмма показывает, что должна делать система SportRent и служит основой для детального проектирования системы, разработки пользовательских интерфейсов, создания тестовых сценариев, написания документации и оценки трудозатрат.</w:t>
       </w:r>
     </w:p>
     <w:p>
@@ -1769,19 +1642,7 @@
         <w:pStyle w:val="Normal"/>
       </w:pPr>
       <w:r>
-        <w:t xml:space="preserve">Связи необходимы для отображения ассоциаций (кто использует какие функции), зависимостей между прецедентами (как функции связаны) и иерархических отношений (обобщение субъектов или прецедентов). Связи помогают избежать дублирования и упрощают диаграмму.</w:t>
-      </w:r>
-    </w:p>
-    <w:p>
-      <w:pPr>
-        <w:pStyle w:val="Compact"/>
-        <w:numPr>
-          <w:ilvl w:val="0"/>
-          <w:numId w:val="1029"/>
-        </w:numPr>
-      </w:pPr>
-      <w:r>
-        <w:t xml:space="preserve">Назовите два типа связей прецедентов UML.</w:t>
+        <w:t xml:space="preserve">Диаграмма является полноценным описанием функциональных требований к системе SportRent и может использоваться на следующих этапах разработки.</w:t>
       </w:r>
     </w:p>
     <w:p>
@@ -1789,23 +1650,7 @@
         <w:pStyle w:val="Normal"/>
       </w:pPr>
       <w:r>
-        <w:t xml:space="preserve">Два основных типа связей: Включение (&lt;</w:t>
-      </w:r>
-      <w:r>
-        <w:t xml:space="preserve">&gt;) — один прецедент обязательно включает функционал другого, и Расширение (&lt;</w:t>
-      </w:r>
-      <w:r>
-        <w:t xml:space="preserve">&gt;) — один прецедент необязательно расширяет функционал другого. Дополнительно: обобщение (generalization) — иерархическая связь наследования.</w:t>
-      </w:r>
-    </w:p>
-    <w:bookmarkEnd w:id="46"/>
-    <w:bookmarkStart w:id="47" w:name="выводы"/>
-    <w:p>
-      <w:pPr>
-        <w:pStyle w:val="Heading1"/>
-      </w:pPr>
-      <w:r>
-        <w:t xml:space="preserve">Выводы</w:t>
+        <w:t xml:space="preserve">Приобретенные навыки: создание диаграмм прецедентов в PlantUML, определение действующих субъектов и прецедентов, установление связей между элементами диаграммы, описание бизнес-процессов информационных систем, применение нотации UML для моделирования требований.</w:t>
       </w:r>
     </w:p>
     <w:p>
@@ -1813,7 +1658,7 @@
         <w:pStyle w:val="Normal"/>
       </w:pPr>
       <w:r>
-        <w:t xml:space="preserve">В ходе выполнения практической работы № 2 была создана детальная диаграмма прецедентов для информационной системы SportRent.</w:t>
+        <w:t xml:space="preserve">Дата выполнения: 02.11.2025</w:t>
       </w:r>
     </w:p>
     <w:p>
@@ -1821,136 +1666,11 @@
         <w:pStyle w:val="Normal"/>
       </w:pPr>
       <w:r>
-        <w:t xml:space="preserve">Основные результаты:</w:t>
-      </w:r>
-    </w:p>
-    <w:p>
-      <w:pPr>
-        <w:pStyle w:val="Compact"/>
-        <w:numPr>
-          <w:ilvl w:val="0"/>
-          <w:numId w:val="1030"/>
-        </w:numPr>
-      </w:pPr>
-      <w:r>
-        <w:t xml:space="preserve">Определены 5 действующих субъектов: Клиент, Менеджер, Складской работник, Администратор, Платежная система. Установлены иерархические отношения (Администратор наследует права Менеджера).</w:t>
-      </w:r>
-    </w:p>
-    <w:p>
-      <w:pPr>
-        <w:pStyle w:val="Compact"/>
-        <w:numPr>
-          <w:ilvl w:val="0"/>
-          <w:numId w:val="1031"/>
-        </w:numPr>
-      </w:pPr>
-      <w:r>
-        <w:t xml:space="preserve">Идентифицировано 49 прецедентов, охватывающих 8 функциональных модулей системы: аутентификацию, каталог, бронирование, платежи, складские операции, управление, отчетность, администрирование.</w:t>
-      </w:r>
-    </w:p>
-    <w:p>
-      <w:pPr>
-        <w:pStyle w:val="Compact"/>
-        <w:numPr>
-          <w:ilvl w:val="0"/>
-          <w:numId w:val="1032"/>
-        </w:numPr>
-      </w:pPr>
-      <w:r>
-        <w:t xml:space="preserve">Установлены связи между прецедентами: включения (&lt;</w:t>
-      </w:r>
-      <w:r>
-        <w:t xml:space="preserve">&gt;), расширения (&lt;</w:t>
-      </w:r>
-      <w:r>
-        <w:t xml:space="preserve">&gt;) и обобщения (generalization).</w:t>
-      </w:r>
-    </w:p>
-    <w:p>
-      <w:pPr>
-        <w:pStyle w:val="Compact"/>
-        <w:numPr>
-          <w:ilvl w:val="0"/>
-          <w:numId w:val="1033"/>
-        </w:numPr>
-      </w:pPr>
-      <w:r>
-        <w:t xml:space="preserve">Описаны основные бизнес-процессы: аренда оборудования клиентом, управление каталогом, складские операции, администрирование.</w:t>
-      </w:r>
-    </w:p>
-    <w:p>
-      <w:pPr>
-        <w:pStyle w:val="Compact"/>
-        <w:numPr>
-          <w:ilvl w:val="0"/>
-          <w:numId w:val="1034"/>
-        </w:numPr>
-      </w:pPr>
-      <w:r>
-        <w:t xml:space="preserve">Создан глоссарий из 14 терминов для единого понимания ключевых концепций.</w:t>
-      </w:r>
-    </w:p>
-    <w:p>
-      <w:pPr>
-        <w:pStyle w:val="Compact"/>
-        <w:numPr>
-          <w:ilvl w:val="0"/>
-          <w:numId w:val="1035"/>
-        </w:numPr>
-      </w:pPr>
-      <w:r>
-        <w:t xml:space="preserve">Даны ответы на контрольные вопросы, демонстрирующие понимание теоретических основ диаграмм прецедентов.</w:t>
-      </w:r>
-    </w:p>
-    <w:p>
-      <w:pPr>
-        <w:pStyle w:val="Normal"/>
-      </w:pPr>
-      <w:r>
-        <w:t xml:space="preserve">Практическая значимость:</w:t>
-      </w:r>
-    </w:p>
-    <w:p>
-      <w:pPr>
-        <w:pStyle w:val="Normal"/>
-      </w:pPr>
-      <w:r>
-        <w:t xml:space="preserve">Созданная диаграмма показывает, что должна делать система SportRent и служит основой для детального проектирования системы, разработки пользовательских интерфейсов, создания тестовых сценариев, написания документации и оценки трудозатрат.</w:t>
-      </w:r>
-    </w:p>
-    <w:p>
-      <w:pPr>
-        <w:pStyle w:val="Normal"/>
-      </w:pPr>
-      <w:r>
-        <w:t xml:space="preserve">Диаграмма является полноценным описанием функциональных требований к системе SportRent и может использоваться на следующих этапах разработки.</w:t>
-      </w:r>
-    </w:p>
-    <w:p>
-      <w:pPr>
-        <w:pStyle w:val="Normal"/>
-      </w:pPr>
-      <w:r>
-        <w:t xml:space="preserve">Приобретенные навыки: создание диаграмм прецедентов в PlantUML, определение действующих субъектов и прецедентов, установление связей между элементами диаграммы, описание бизнес-процессов информационных систем, применение нотации UML для моделирования требований.</w:t>
-      </w:r>
-    </w:p>
-    <w:p>
-      <w:pPr>
-        <w:pStyle w:val="Normal"/>
-      </w:pPr>
-      <w:r>
-        <w:t xml:space="preserve">Дата выполнения: 02.11.2025</w:t>
-      </w:r>
-    </w:p>
-    <w:p>
-      <w:pPr>
-        <w:pStyle w:val="Normal"/>
-      </w:pPr>
-      <w:r>
         <w:t xml:space="preserve">Подпись студента: _______________</w:t>
       </w:r>
     </w:p>
-    <w:bookmarkEnd w:id="47"/>
+    <w:bookmarkEnd w:id="32"/>
+    <w:bookmarkEnd w:id="33"/>
     <w:sectPr>
       <w:footerReference r:id="rId7" w:type="default"/>
       <w:pgSz w:h="16838" w:w="11906"/>
@@ -5665,66 +5385,6 @@
     </w:lvlOverride>
   </w:num>
   <w:num w:numId="1022">
-    <w:abstractNumId w:val="99411"/>
-    <w:lvlOverride w:ilvl="0">
-      <w:startOverride w:val="1"/>
-    </w:lvlOverride>
-    <w:lvlOverride w:ilvl="1">
-      <w:startOverride w:val="1"/>
-    </w:lvlOverride>
-    <w:lvlOverride w:ilvl="2">
-      <w:startOverride w:val="1"/>
-    </w:lvlOverride>
-    <w:lvlOverride w:ilvl="3">
-      <w:startOverride w:val="1"/>
-    </w:lvlOverride>
-    <w:lvlOverride w:ilvl="4">
-      <w:startOverride w:val="1"/>
-    </w:lvlOverride>
-    <w:lvlOverride w:ilvl="5">
-      <w:startOverride w:val="1"/>
-    </w:lvlOverride>
-    <w:lvlOverride w:ilvl="6">
-      <w:startOverride w:val="1"/>
-    </w:lvlOverride>
-    <w:lvlOverride w:ilvl="7">
-      <w:startOverride w:val="1"/>
-    </w:lvlOverride>
-    <w:lvlOverride w:ilvl="8">
-      <w:startOverride w:val="1"/>
-    </w:lvlOverride>
-  </w:num>
-  <w:num w:numId="1023">
-    <w:abstractNumId w:val="99411"/>
-    <w:lvlOverride w:ilvl="0">
-      <w:startOverride w:val="1"/>
-    </w:lvlOverride>
-    <w:lvlOverride w:ilvl="1">
-      <w:startOverride w:val="1"/>
-    </w:lvlOverride>
-    <w:lvlOverride w:ilvl="2">
-      <w:startOverride w:val="1"/>
-    </w:lvlOverride>
-    <w:lvlOverride w:ilvl="3">
-      <w:startOverride w:val="1"/>
-    </w:lvlOverride>
-    <w:lvlOverride w:ilvl="4">
-      <w:startOverride w:val="1"/>
-    </w:lvlOverride>
-    <w:lvlOverride w:ilvl="5">
-      <w:startOverride w:val="1"/>
-    </w:lvlOverride>
-    <w:lvlOverride w:ilvl="6">
-      <w:startOverride w:val="1"/>
-    </w:lvlOverride>
-    <w:lvlOverride w:ilvl="7">
-      <w:startOverride w:val="1"/>
-    </w:lvlOverride>
-    <w:lvlOverride w:ilvl="8">
-      <w:startOverride w:val="1"/>
-    </w:lvlOverride>
-  </w:num>
-  <w:num w:numId="1024">
     <w:abstractNumId w:val="99412"/>
     <w:lvlOverride w:ilvl="0">
       <w:startOverride w:val="2"/>
@@ -5754,7 +5414,7 @@
       <w:startOverride w:val="2"/>
     </w:lvlOverride>
   </w:num>
-  <w:num w:numId="1025">
+  <w:num w:numId="1023">
     <w:abstractNumId w:val="99413"/>
     <w:lvlOverride w:ilvl="0">
       <w:startOverride w:val="3"/>
@@ -5784,7 +5444,7 @@
       <w:startOverride w:val="3"/>
     </w:lvlOverride>
   </w:num>
-  <w:num w:numId="1026">
+  <w:num w:numId="1024">
     <w:abstractNumId w:val="99414"/>
     <w:lvlOverride w:ilvl="0">
       <w:startOverride w:val="4"/>
@@ -5814,7 +5474,7 @@
       <w:startOverride w:val="4"/>
     </w:lvlOverride>
   </w:num>
-  <w:num w:numId="1027">
+  <w:num w:numId="1025">
     <w:abstractNumId w:val="99415"/>
     <w:lvlOverride w:ilvl="0">
       <w:startOverride w:val="5"/>
@@ -5844,217 +5504,7 @@
       <w:startOverride w:val="5"/>
     </w:lvlOverride>
   </w:num>
-  <w:num w:numId="1028">
-    <w:abstractNumId w:val="99416"/>
-    <w:lvlOverride w:ilvl="0">
-      <w:startOverride w:val="6"/>
-    </w:lvlOverride>
-    <w:lvlOverride w:ilvl="1">
-      <w:startOverride w:val="6"/>
-    </w:lvlOverride>
-    <w:lvlOverride w:ilvl="2">
-      <w:startOverride w:val="6"/>
-    </w:lvlOverride>
-    <w:lvlOverride w:ilvl="3">
-      <w:startOverride w:val="6"/>
-    </w:lvlOverride>
-    <w:lvlOverride w:ilvl="4">
-      <w:startOverride w:val="6"/>
-    </w:lvlOverride>
-    <w:lvlOverride w:ilvl="5">
-      <w:startOverride w:val="6"/>
-    </w:lvlOverride>
-    <w:lvlOverride w:ilvl="6">
-      <w:startOverride w:val="6"/>
-    </w:lvlOverride>
-    <w:lvlOverride w:ilvl="7">
-      <w:startOverride w:val="6"/>
-    </w:lvlOverride>
-    <w:lvlOverride w:ilvl="8">
-      <w:startOverride w:val="6"/>
-    </w:lvlOverride>
-  </w:num>
-  <w:num w:numId="1029">
-    <w:abstractNumId w:val="99417"/>
-    <w:lvlOverride w:ilvl="0">
-      <w:startOverride w:val="7"/>
-    </w:lvlOverride>
-    <w:lvlOverride w:ilvl="1">
-      <w:startOverride w:val="7"/>
-    </w:lvlOverride>
-    <w:lvlOverride w:ilvl="2">
-      <w:startOverride w:val="7"/>
-    </w:lvlOverride>
-    <w:lvlOverride w:ilvl="3">
-      <w:startOverride w:val="7"/>
-    </w:lvlOverride>
-    <w:lvlOverride w:ilvl="4">
-      <w:startOverride w:val="7"/>
-    </w:lvlOverride>
-    <w:lvlOverride w:ilvl="5">
-      <w:startOverride w:val="7"/>
-    </w:lvlOverride>
-    <w:lvlOverride w:ilvl="6">
-      <w:startOverride w:val="7"/>
-    </w:lvlOverride>
-    <w:lvlOverride w:ilvl="7">
-      <w:startOverride w:val="7"/>
-    </w:lvlOverride>
-    <w:lvlOverride w:ilvl="8">
-      <w:startOverride w:val="7"/>
-    </w:lvlOverride>
-  </w:num>
-  <w:num w:numId="1030">
-    <w:abstractNumId w:val="99411"/>
-    <w:lvlOverride w:ilvl="0">
-      <w:startOverride w:val="1"/>
-    </w:lvlOverride>
-    <w:lvlOverride w:ilvl="1">
-      <w:startOverride w:val="1"/>
-    </w:lvlOverride>
-    <w:lvlOverride w:ilvl="2">
-      <w:startOverride w:val="1"/>
-    </w:lvlOverride>
-    <w:lvlOverride w:ilvl="3">
-      <w:startOverride w:val="1"/>
-    </w:lvlOverride>
-    <w:lvlOverride w:ilvl="4">
-      <w:startOverride w:val="1"/>
-    </w:lvlOverride>
-    <w:lvlOverride w:ilvl="5">
-      <w:startOverride w:val="1"/>
-    </w:lvlOverride>
-    <w:lvlOverride w:ilvl="6">
-      <w:startOverride w:val="1"/>
-    </w:lvlOverride>
-    <w:lvlOverride w:ilvl="7">
-      <w:startOverride w:val="1"/>
-    </w:lvlOverride>
-    <w:lvlOverride w:ilvl="8">
-      <w:startOverride w:val="1"/>
-    </w:lvlOverride>
-  </w:num>
-  <w:num w:numId="1031">
-    <w:abstractNumId w:val="99412"/>
-    <w:lvlOverride w:ilvl="0">
-      <w:startOverride w:val="2"/>
-    </w:lvlOverride>
-    <w:lvlOverride w:ilvl="1">
-      <w:startOverride w:val="2"/>
-    </w:lvlOverride>
-    <w:lvlOverride w:ilvl="2">
-      <w:startOverride w:val="2"/>
-    </w:lvlOverride>
-    <w:lvlOverride w:ilvl="3">
-      <w:startOverride w:val="2"/>
-    </w:lvlOverride>
-    <w:lvlOverride w:ilvl="4">
-      <w:startOverride w:val="2"/>
-    </w:lvlOverride>
-    <w:lvlOverride w:ilvl="5">
-      <w:startOverride w:val="2"/>
-    </w:lvlOverride>
-    <w:lvlOverride w:ilvl="6">
-      <w:startOverride w:val="2"/>
-    </w:lvlOverride>
-    <w:lvlOverride w:ilvl="7">
-      <w:startOverride w:val="2"/>
-    </w:lvlOverride>
-    <w:lvlOverride w:ilvl="8">
-      <w:startOverride w:val="2"/>
-    </w:lvlOverride>
-  </w:num>
-  <w:num w:numId="1032">
-    <w:abstractNumId w:val="99413"/>
-    <w:lvlOverride w:ilvl="0">
-      <w:startOverride w:val="3"/>
-    </w:lvlOverride>
-    <w:lvlOverride w:ilvl="1">
-      <w:startOverride w:val="3"/>
-    </w:lvlOverride>
-    <w:lvlOverride w:ilvl="2">
-      <w:startOverride w:val="3"/>
-    </w:lvlOverride>
-    <w:lvlOverride w:ilvl="3">
-      <w:startOverride w:val="3"/>
-    </w:lvlOverride>
-    <w:lvlOverride w:ilvl="4">
-      <w:startOverride w:val="3"/>
-    </w:lvlOverride>
-    <w:lvlOverride w:ilvl="5">
-      <w:startOverride w:val="3"/>
-    </w:lvlOverride>
-    <w:lvlOverride w:ilvl="6">
-      <w:startOverride w:val="3"/>
-    </w:lvlOverride>
-    <w:lvlOverride w:ilvl="7">
-      <w:startOverride w:val="3"/>
-    </w:lvlOverride>
-    <w:lvlOverride w:ilvl="8">
-      <w:startOverride w:val="3"/>
-    </w:lvlOverride>
-  </w:num>
-  <w:num w:numId="1033">
-    <w:abstractNumId w:val="99414"/>
-    <w:lvlOverride w:ilvl="0">
-      <w:startOverride w:val="4"/>
-    </w:lvlOverride>
-    <w:lvlOverride w:ilvl="1">
-      <w:startOverride w:val="4"/>
-    </w:lvlOverride>
-    <w:lvlOverride w:ilvl="2">
-      <w:startOverride w:val="4"/>
-    </w:lvlOverride>
-    <w:lvlOverride w:ilvl="3">
-      <w:startOverride w:val="4"/>
-    </w:lvlOverride>
-    <w:lvlOverride w:ilvl="4">
-      <w:startOverride w:val="4"/>
-    </w:lvlOverride>
-    <w:lvlOverride w:ilvl="5">
-      <w:startOverride w:val="4"/>
-    </w:lvlOverride>
-    <w:lvlOverride w:ilvl="6">
-      <w:startOverride w:val="4"/>
-    </w:lvlOverride>
-    <w:lvlOverride w:ilvl="7">
-      <w:startOverride w:val="4"/>
-    </w:lvlOverride>
-    <w:lvlOverride w:ilvl="8">
-      <w:startOverride w:val="4"/>
-    </w:lvlOverride>
-  </w:num>
-  <w:num w:numId="1034">
-    <w:abstractNumId w:val="99415"/>
-    <w:lvlOverride w:ilvl="0">
-      <w:startOverride w:val="5"/>
-    </w:lvlOverride>
-    <w:lvlOverride w:ilvl="1">
-      <w:startOverride w:val="5"/>
-    </w:lvlOverride>
-    <w:lvlOverride w:ilvl="2">
-      <w:startOverride w:val="5"/>
-    </w:lvlOverride>
-    <w:lvlOverride w:ilvl="3">
-      <w:startOverride w:val="5"/>
-    </w:lvlOverride>
-    <w:lvlOverride w:ilvl="4">
-      <w:startOverride w:val="5"/>
-    </w:lvlOverride>
-    <w:lvlOverride w:ilvl="5">
-      <w:startOverride w:val="5"/>
-    </w:lvlOverride>
-    <w:lvlOverride w:ilvl="6">
-      <w:startOverride w:val="5"/>
-    </w:lvlOverride>
-    <w:lvlOverride w:ilvl="7">
-      <w:startOverride w:val="5"/>
-    </w:lvlOverride>
-    <w:lvlOverride w:ilvl="8">
-      <w:startOverride w:val="5"/>
-    </w:lvlOverride>
-  </w:num>
-  <w:num w:numId="1035">
+  <w:num w:numId="1026">
     <w:abstractNumId w:val="99416"/>
     <w:lvlOverride w:ilvl="0">
       <w:startOverride w:val="6"/>

</xml_diff>

<commit_message>
Simplify Lab 2 use case diagram: reduce from 49 to 22 use cases
- Simplify use-case-diagram.puml with only essential use cases
- Remove detailed sub-use cases, keep main functional flows
- Reduce diagram complexity for better readability
- Update report.md with simplified use case descriptions
- Consolidate detailed use cases into higher-level ones
- Regenerate diagram image (87KB, down from 182KB)
- Update report.docx with new simplified diagram

Diagram now shows 22 core use cases across 8 modules:
- Authentication & Profile (2)
- Catalog (2)
- Booking & Orders (5)
- History (1)
- Management (4)
- Warehouse (3)
- Administration (3)

🤖 Generated with [Claude Code](https://claude.com/claude-code)

Co-Authored-By: Claude <noreply@anthropic.com>
</commit_message>
<xml_diff>
--- a/lab2/report/report.docx
+++ b/lab2/report/report.docx
@@ -612,7 +612,7 @@
       <w:r>
         <w:drawing>
           <wp:inline>
-            <wp:extent cx="6108700" cy="9620735"/>
+            <wp:extent cx="6108700" cy="6842739"/>
             <wp:effectExtent b="0" l="0" r="0" t="0"/>
             <wp:docPr descr="" title="" id="23" name="Picture"/>
             <a:graphic>
@@ -633,7 +633,7 @@
                   <pic:spPr bwMode="auto">
                     <a:xfrm>
                       <a:off x="0" y="0"/>
-                      <a:ext cx="6108700" cy="9620735"/>
+                      <a:ext cx="6108700" cy="6842739"/>
                     </a:xfrm>
                     <a:prstGeom prst="rect">
                       <a:avLst/>
@@ -665,7 +665,7 @@
         <w:pStyle w:val="Normal"/>
       </w:pPr>
       <w:r>
-        <w:t xml:space="preserve">На диаграмме представлено 49 прецедентов, сгруппированных по функциональным модулям: аутентификация и управление профилем (3 прецедента), работа с каталогом оборудования (4 прецедента), бронирование и заказы (10 прецедентов), история и отзывы (2 прецедента), управление каталогом (6 прецедентов), обработка заказов (2 прецедента), отчетность и аналитика (5 прецедентов), складские операции (8 прецедентов), администрирование (9 прецедентов).</w:t>
+        <w:t xml:space="preserve">На диаграмме представлено 22 основных прецедента, сгруппированных по функциональным модулям: аутентификация и управление профилем (2 прецедента), работа с каталогом оборудования (2 прецедента), бронирование и заказы (5 прецедентов), история (1 прецедент), управление каталогом (2 прецедента), обработка заказов (1 прецедент), отчетность (1 прецедент), складские операции (3 прецедента), администрирование (3 прецедента).</w:t>
       </w:r>
     </w:p>
     <w:bookmarkEnd w:id="25"/>
@@ -683,7 +683,7 @@
         <w:pStyle w:val="Normal"/>
       </w:pPr>
       <w:r>
-        <w:t xml:space="preserve">Модуль аутентификации:</w:t>
+        <w:t xml:space="preserve">Модуль аутентификации и профиля:</w:t>
       </w:r>
     </w:p>
     <w:p>
@@ -695,7 +695,7 @@
         </w:numPr>
       </w:pPr>
       <w:r>
-        <w:t xml:space="preserve">UC01 - Регистрация — создание новой учетной записи клиента</w:t>
+        <w:t xml:space="preserve">UC02 - Авторизация — вход в систему (включает UC03)</w:t>
       </w:r>
     </w:p>
     <w:p>
@@ -707,18 +707,6 @@
         </w:numPr>
       </w:pPr>
       <w:r>
-        <w:t xml:space="preserve">UC02 - Авторизация — вход в систему (включает UC03)</w:t>
-      </w:r>
-    </w:p>
-    <w:p>
-      <w:pPr>
-        <w:pStyle w:val="Compact"/>
-        <w:numPr>
-          <w:ilvl w:val="0"/>
-          <w:numId w:val="1009"/>
-        </w:numPr>
-      </w:pPr>
-      <w:r>
         <w:t xml:space="preserve">UC03 - Управление профилем — редактирование личных данных</w:t>
       </w:r>
     </w:p>
@@ -739,7 +727,7 @@
         </w:numPr>
       </w:pPr>
       <w:r>
-        <w:t xml:space="preserve">UC04 - Просмотр каталога оборудования — базовая функция</w:t>
+        <w:t xml:space="preserve">UC04 - Просмотр каталога оборудования — базовая функция просмотра доступного оборудования</w:t>
       </w:r>
     </w:p>
     <w:p>
@@ -751,34 +739,7 @@
         </w:numPr>
       </w:pPr>
       <w:r>
-        <w:t xml:space="preserve">UC05 - Поиск оборудования — включает UC04 и UC06</w:t>
-      </w:r>
-    </w:p>
-    <w:p>
-      <w:pPr>
-        <w:pStyle w:val="Compact"/>
-        <w:numPr>
-          <w:ilvl w:val="0"/>
-          <w:numId w:val="1010"/>
-        </w:numPr>
-      </w:pPr>
-      <w:r>
-        <w:t xml:space="preserve">UC06 - Фильтрация по категориям — отбор по типу</w:t>
-      </w:r>
-    </w:p>
-    <w:p>
-      <w:pPr>
-        <w:pStyle w:val="Compact"/>
-        <w:numPr>
-          <w:ilvl w:val="0"/>
-          <w:numId w:val="1010"/>
-        </w:numPr>
-      </w:pPr>
-      <w:r>
-        <w:t xml:space="preserve">UC07 - Просмотр детальной информации — расширяет UC04 (&lt;</w:t>
-      </w:r>
-      <w:r>
-        <w:t xml:space="preserve">&gt;)</w:t>
+        <w:t xml:space="preserve">UC05 - Поиск оборудования — поиск по параметрам (включает UC04)</w:t>
       </w:r>
     </w:p>
     <w:p>
@@ -798,7 +759,7 @@
         </w:numPr>
       </w:pPr>
       <w:r>
-        <w:t xml:space="preserve">UC08 - Создание бронирования — включает UC04, UC09, UC10</w:t>
+        <w:t xml:space="preserve">UC08 - Создание бронирования — резервирование оборудования (включает UC04, UC10)</w:t>
       </w:r>
     </w:p>
     <w:p>
@@ -810,7 +771,7 @@
         </w:numPr>
       </w:pPr>
       <w:r>
-        <w:t xml:space="preserve">UC09 - Выбор периода аренды</w:t>
+        <w:t xml:space="preserve">UC10 - Проверка наличия оборудования — автоматическая проверка доступности</w:t>
       </w:r>
     </w:p>
     <w:p>
@@ -822,7 +783,7 @@
         </w:numPr>
       </w:pPr>
       <w:r>
-        <w:t xml:space="preserve">UC10 - Проверка наличия оборудования</w:t>
+        <w:t xml:space="preserve">UC11 - Оформление заказа — создание заказа (включает UC08)</w:t>
       </w:r>
     </w:p>
     <w:p>
@@ -834,7 +795,7 @@
         </w:numPr>
       </w:pPr>
       <w:r>
-        <w:t xml:space="preserve">UC11 - Оформление заказа — включает UC08, UC12</w:t>
+        <w:t xml:space="preserve">UC13 - Оплата заказа — процесс оплаты (включает UC14)</w:t>
       </w:r>
     </w:p>
     <w:p>
@@ -846,58 +807,7 @@
         </w:numPr>
       </w:pPr>
       <w:r>
-        <w:t xml:space="preserve">UC12 - Расчет стоимости</w:t>
-      </w:r>
-    </w:p>
-    <w:p>
-      <w:pPr>
-        <w:pStyle w:val="Compact"/>
-        <w:numPr>
-          <w:ilvl w:val="0"/>
-          <w:numId w:val="1011"/>
-        </w:numPr>
-      </w:pPr>
-      <w:r>
-        <w:t xml:space="preserve">UC13 - Оплата заказа — включает UC14, UC15</w:t>
-      </w:r>
-    </w:p>
-    <w:p>
-      <w:pPr>
-        <w:pStyle w:val="Compact"/>
-        <w:numPr>
-          <w:ilvl w:val="0"/>
-          <w:numId w:val="1011"/>
-        </w:numPr>
-      </w:pPr>
-      <w:r>
-        <w:t xml:space="preserve">UC14 - Обработка платежа — взаимодействие с внешней системой</w:t>
-      </w:r>
-    </w:p>
-    <w:p>
-      <w:pPr>
-        <w:pStyle w:val="Compact"/>
-        <w:numPr>
-          <w:ilvl w:val="0"/>
-          <w:numId w:val="1011"/>
-        </w:numPr>
-      </w:pPr>
-      <w:r>
-        <w:t xml:space="preserve">UC15 - Подтверждение заказа</w:t>
-      </w:r>
-    </w:p>
-    <w:p>
-      <w:pPr>
-        <w:pStyle w:val="Compact"/>
-        <w:numPr>
-          <w:ilvl w:val="0"/>
-          <w:numId w:val="1011"/>
-        </w:numPr>
-      </w:pPr>
-      <w:r>
-        <w:t xml:space="preserve">UC16 - Отмена бронирования — расширяет UC08 (&lt;</w:t>
-      </w:r>
-      <w:r>
-        <w:t xml:space="preserve">&gt;)</w:t>
+        <w:t xml:space="preserve">UC14 - Обработка платежа — взаимодействие с внешней платежной системой</w:t>
       </w:r>
     </w:p>
     <w:p>
@@ -905,7 +815,7 @@
         <w:pStyle w:val="Normal"/>
       </w:pPr>
       <w:r>
-        <w:t xml:space="preserve">Модуль складских операций:</w:t>
+        <w:t xml:space="preserve">Модуль истории:</w:t>
       </w:r>
     </w:p>
     <w:p>
@@ -917,91 +827,7 @@
         </w:numPr>
       </w:pPr>
       <w:r>
-        <w:t xml:space="preserve">UC32 - Выдача оборудования — включает UC33, UC34</w:t>
-      </w:r>
-    </w:p>
-    <w:p>
-      <w:pPr>
-        <w:pStyle w:val="Compact"/>
-        <w:numPr>
-          <w:ilvl w:val="0"/>
-          <w:numId w:val="1012"/>
-        </w:numPr>
-      </w:pPr>
-      <w:r>
-        <w:t xml:space="preserve">UC33 - Проверка документов клиента</w:t>
-      </w:r>
-    </w:p>
-    <w:p>
-      <w:pPr>
-        <w:pStyle w:val="Compact"/>
-        <w:numPr>
-          <w:ilvl w:val="0"/>
-          <w:numId w:val="1012"/>
-        </w:numPr>
-      </w:pPr>
-      <w:r>
-        <w:t xml:space="preserve">UC34 - Регистрация выдачи</w:t>
-      </w:r>
-    </w:p>
-    <w:p>
-      <w:pPr>
-        <w:pStyle w:val="Compact"/>
-        <w:numPr>
-          <w:ilvl w:val="0"/>
-          <w:numId w:val="1012"/>
-        </w:numPr>
-      </w:pPr>
-      <w:r>
-        <w:t xml:space="preserve">UC35 - Прием возврата оборудования — включает UC36, UC37</w:t>
-      </w:r>
-    </w:p>
-    <w:p>
-      <w:pPr>
-        <w:pStyle w:val="Compact"/>
-        <w:numPr>
-          <w:ilvl w:val="0"/>
-          <w:numId w:val="1012"/>
-        </w:numPr>
-      </w:pPr>
-      <w:r>
-        <w:t xml:space="preserve">UC36 - Проверка состояния оборудования</w:t>
-      </w:r>
-    </w:p>
-    <w:p>
-      <w:pPr>
-        <w:pStyle w:val="Compact"/>
-        <w:numPr>
-          <w:ilvl w:val="0"/>
-          <w:numId w:val="1012"/>
-        </w:numPr>
-      </w:pPr>
-      <w:r>
-        <w:t xml:space="preserve">UC37 - Регистрация возврата</w:t>
-      </w:r>
-    </w:p>
-    <w:p>
-      <w:pPr>
-        <w:pStyle w:val="Compact"/>
-        <w:numPr>
-          <w:ilvl w:val="0"/>
-          <w:numId w:val="1012"/>
-        </w:numPr>
-      </w:pPr>
-      <w:r>
-        <w:t xml:space="preserve">UC38 - Обновление складских записей</w:t>
-      </w:r>
-    </w:p>
-    <w:p>
-      <w:pPr>
-        <w:pStyle w:val="Compact"/>
-        <w:numPr>
-          <w:ilvl w:val="0"/>
-          <w:numId w:val="1012"/>
-        </w:numPr>
-      </w:pPr>
-      <w:r>
-        <w:t xml:space="preserve">UC39 - Инвентаризация</w:t>
+        <w:t xml:space="preserve">UC17 - Просмотр истории аренды — отображение всех предыдущих аренд клиента</w:t>
       </w:r>
     </w:p>
     <w:p>
@@ -1009,7 +835,7 @@
         <w:pStyle w:val="Normal"/>
       </w:pPr>
       <w:r>
-        <w:t xml:space="preserve">Модуль администрирования:</w:t>
+        <w:t xml:space="preserve">Модуль управления (Менеджер):</w:t>
       </w:r>
     </w:p>
     <w:p>
@@ -1021,7 +847,7 @@
         </w:numPr>
       </w:pPr>
       <w:r>
-        <w:t xml:space="preserve">UC40 - Управление пользователями — включает UC41, UC42, UC43</w:t>
+        <w:t xml:space="preserve">UC19 - Управление каталогом — добавление, редактирование, удаление оборудования</w:t>
       </w:r>
     </w:p>
     <w:p>
@@ -1033,7 +859,7 @@
         </w:numPr>
       </w:pPr>
       <w:r>
-        <w:t xml:space="preserve">UC41 - Создание пользователя</w:t>
+        <w:t xml:space="preserve">UC24 - Управление ценами — установка и изменение тарифов</w:t>
       </w:r>
     </w:p>
     <w:p>
@@ -1045,7 +871,7 @@
         </w:numPr>
       </w:pPr>
       <w:r>
-        <w:t xml:space="preserve">UC42 - Редактирование пользователя</w:t>
+        <w:t xml:space="preserve">UC25 - Обработка заказов — просмотр и управление заказами</w:t>
       </w:r>
     </w:p>
     <w:p>
@@ -1057,89 +883,7 @@
         </w:numPr>
       </w:pPr>
       <w:r>
-        <w:t xml:space="preserve">UC43 - Удаление пользователя</w:t>
-      </w:r>
-    </w:p>
-    <w:p>
-      <w:pPr>
-        <w:pStyle w:val="Compact"/>
-        <w:numPr>
-          <w:ilvl w:val="0"/>
-          <w:numId w:val="1013"/>
-        </w:numPr>
-      </w:pPr>
-      <w:r>
-        <w:t xml:space="preserve">UC44 - Управление ролями и правами</w:t>
-      </w:r>
-    </w:p>
-    <w:p>
-      <w:pPr>
-        <w:pStyle w:val="Compact"/>
-        <w:numPr>
-          <w:ilvl w:val="0"/>
-          <w:numId w:val="1013"/>
-        </w:numPr>
-      </w:pPr>
-      <w:r>
-        <w:t xml:space="preserve">UC45 - Настройка системы</w:t>
-      </w:r>
-    </w:p>
-    <w:p>
-      <w:pPr>
-        <w:pStyle w:val="Compact"/>
-        <w:numPr>
-          <w:ilvl w:val="0"/>
-          <w:numId w:val="1013"/>
-        </w:numPr>
-      </w:pPr>
-      <w:r>
-        <w:t xml:space="preserve">UC46 - Управление безопасностью</w:t>
-      </w:r>
-    </w:p>
-    <w:p>
-      <w:pPr>
-        <w:pStyle w:val="Compact"/>
-        <w:numPr>
-          <w:ilvl w:val="0"/>
-          <w:numId w:val="1013"/>
-        </w:numPr>
-      </w:pPr>
-      <w:r>
-        <w:t xml:space="preserve">UC47 - Резервное копирование</w:t>
-      </w:r>
-    </w:p>
-    <w:p>
-      <w:pPr>
-        <w:pStyle w:val="Compact"/>
-        <w:numPr>
-          <w:ilvl w:val="0"/>
-          <w:numId w:val="1013"/>
-        </w:numPr>
-      </w:pPr>
-      <w:r>
-        <w:t xml:space="preserve">UC48 - Просмотр логов системы</w:t>
-      </w:r>
-    </w:p>
-    <w:p>
-      <w:pPr>
-        <w:pStyle w:val="Compact"/>
-        <w:numPr>
-          <w:ilvl w:val="0"/>
-          <w:numId w:val="1013"/>
-        </w:numPr>
-      </w:pPr>
-      <w:r>
-        <w:t xml:space="preserve">UC49 - Мониторинг системы</w:t>
-      </w:r>
-    </w:p>
-    <w:bookmarkEnd w:id="26"/>
-    <w:bookmarkStart w:id="27" w:name="связи-между-прецедентами"/>
-    <w:p>
-      <w:pPr>
-        <w:pStyle w:val="Heading3"/>
-      </w:pPr>
-      <w:r>
-        <w:t xml:space="preserve">Связи между прецедентами</w:t>
+        <w:t xml:space="preserve">UC27 - Формирование отчетов — генерация отчетов по выручке, популярности, клиентам</w:t>
       </w:r>
     </w:p>
     <w:p>
@@ -1147,228 +891,7 @@
         <w:pStyle w:val="Normal"/>
       </w:pPr>
       <w:r>
-        <w:t xml:space="preserve">Связи включения (&lt;</w:t>
-      </w:r>
-      <w:r>
-        <w:t xml:space="preserve">&gt;) используются для обязательных зависимостей между прецедентами: Авторизация (UC02) включает Управление профилем (UC03), Создание бронирования (UC08) включает Проверку наличия (UC10), Оплата заказа (UC13) включает Обработку платежа (UC14), Выдача оборудования (UC32) включает Проверку документов (UC33).</w:t>
-      </w:r>
-    </w:p>
-    <w:p>
-      <w:pPr>
-        <w:pStyle w:val="Normal"/>
-      </w:pPr>
-      <w:r>
-        <w:t xml:space="preserve">Связи расширения (&lt;</w:t>
-      </w:r>
-      <w:r>
-        <w:t xml:space="preserve">&gt;) используются для опциональных расширений: Просмотр детальной информации (UC07) расширяет Просмотр каталога (UC04), Оценка оборудования (UC18) расширяет Просмотр истории (UC17), Отмена бронирования (UC16) расширяет Создание бронирования (UC08).</w:t>
-      </w:r>
-    </w:p>
-    <w:p>
-      <w:pPr>
-        <w:pStyle w:val="Normal"/>
-      </w:pPr>
-      <w:r>
-        <w:t xml:space="preserve">Связи обобщения (Generalization): Администратор наследует права Менеджера, получая доступ ко всем его функциям.</w:t>
-      </w:r>
-    </w:p>
-    <w:bookmarkEnd w:id="27"/>
-    <w:bookmarkStart w:id="28" w:name="описание-основных-бизнес-процессов"/>
-    <w:p>
-      <w:pPr>
-        <w:pStyle w:val="Heading3"/>
-      </w:pPr>
-      <w:r>
-        <w:t xml:space="preserve">Описание основных бизнес-процессов</w:t>
-      </w:r>
-    </w:p>
-    <w:p>
-      <w:pPr>
-        <w:pStyle w:val="Normal"/>
-      </w:pPr>
-      <w:r>
-        <w:t xml:space="preserve">Процесс 1: Аренда оборудования клиентом</w:t>
-      </w:r>
-    </w:p>
-    <w:p>
-      <w:pPr>
-        <w:pStyle w:val="Normal"/>
-      </w:pPr>
-      <w:r>
-        <w:t xml:space="preserve">Основной сценарий включает следующие шаги: 1) Регистрация/Авторизация (UC01, UC02) — новый клиент создает учетную запись, существующий клиент входит в систему. 2) Поиск и выбор оборудования (UC04, UC05, UC06, UC07) — просмотр каталога, использование поиска и фильтров, просмотр детальной информации. 3) Бронирование (UC08, UC09, UC10) — выбор оборудования и периода аренды, автоматическая проверка доступности. 4) Оформление и оплата (UC11, UC12, UC13, UC14, UC15) — создание заказа с расчетом стоимости, проведение платежа через внешнюю систему, подтверждение заказа. 5) Получение оборудования (UC32, UC33, UC34) — проверка документов складским работником, регистрация выдачи в системе. 6) Возврат оборудования (UC35, UC36, UC37, UC38) — проверка состояния оборудования, регистрация возврата, обновление складских записей. 7) После аренды (UC17, UC18) — просмотр истории аренды, оставление отзыва (опционально).</w:t>
-      </w:r>
-    </w:p>
-    <w:p>
-      <w:pPr>
-        <w:pStyle w:val="Normal"/>
-      </w:pPr>
-      <w:r>
-        <w:t xml:space="preserve">Альтернативный сценарий: Отмена бронирования (UC16) до оплаты заказа.</w:t>
-      </w:r>
-    </w:p>
-    <w:p>
-      <w:pPr>
-        <w:pStyle w:val="Normal"/>
-      </w:pPr>
-      <w:r>
-        <w:t xml:space="preserve">Процесс 2: Управление каталогом менеджером</w:t>
-      </w:r>
-    </w:p>
-    <w:p>
-      <w:pPr>
-        <w:pStyle w:val="Normal"/>
-      </w:pPr>
-      <w:r>
-        <w:t xml:space="preserve">Включает следующие шаги: 1) Авторизация в системе (UC02). 2) Управление каталогом оборудования (UC19-UC23) — добавление нового оборудования, редактирование существующего, удаление оборудования, управление категориями. 3) Управление ценами (UC24). 4) Обработка заказов (UC25, UC26). 5) Формирование отчетов и аналитика (UC27-UC31).</w:t>
-      </w:r>
-    </w:p>
-    <w:p>
-      <w:pPr>
-        <w:pStyle w:val="Normal"/>
-      </w:pPr>
-      <w:r>
-        <w:t xml:space="preserve">Процесс 3: Администрирование системы</w:t>
-      </w:r>
-    </w:p>
-    <w:p>
-      <w:pPr>
-        <w:pStyle w:val="Normal"/>
-      </w:pPr>
-      <w:r>
-        <w:t xml:space="preserve">Включает следующие шаги: 1) Авторизация (UC02). 2) Управление пользователями (UC40-UC43). 3) Управление ролями и правами (UC44). 4) Настройка системы и безопасности (UC45, UC46). 5) Резервное копирование (UC47). 6) Мониторинг и просмотр логов (UC48, UC49). 7) Выполнение функций менеджера (благодаря наследованию).</w:t>
-      </w:r>
-    </w:p>
-    <w:bookmarkEnd w:id="28"/>
-    <w:bookmarkEnd w:id="29"/>
-    <w:bookmarkStart w:id="30" w:name="глоссарий-терминов"/>
-    <w:p>
-      <w:pPr>
-        <w:pStyle w:val="Heading2"/>
-      </w:pPr>
-      <w:r>
-        <w:t xml:space="preserve">Глоссарий терминов</w:t>
-      </w:r>
-    </w:p>
-    <w:p>
-      <w:pPr>
-        <w:pStyle w:val="Normal"/>
-      </w:pPr>
-      <w:r>
-        <w:t xml:space="preserve">Actor (Действующий субъект) — участник системы, взаимодействующий с ней.</w:t>
-      </w:r>
-    </w:p>
-    <w:p>
-      <w:pPr>
-        <w:pStyle w:val="Normal"/>
-      </w:pPr>
-      <w:r>
-        <w:t xml:space="preserve">Use Case (Прецедент) — описание последовательности действий системы для достижения цели.</w:t>
-      </w:r>
-    </w:p>
-    <w:p>
-      <w:pPr>
-        <w:pStyle w:val="Normal"/>
-      </w:pPr>
-      <w:r>
-        <w:t xml:space="preserve">Association (Ассоциация) — связь между субъектом и прецедентом.</w:t>
-      </w:r>
-    </w:p>
-    <w:p>
-      <w:pPr>
-        <w:pStyle w:val="Normal"/>
-      </w:pPr>
-      <w:r>
-        <w:t xml:space="preserve">Include (Включение) — обязательное включение одного прецедента в другой.</w:t>
-      </w:r>
-    </w:p>
-    <w:p>
-      <w:pPr>
-        <w:pStyle w:val="Normal"/>
-      </w:pPr>
-      <w:r>
-        <w:t xml:space="preserve">Extend (Расширение) — необязательное расширение функционала прецедента.</w:t>
-      </w:r>
-    </w:p>
-    <w:p>
-      <w:pPr>
-        <w:pStyle w:val="Normal"/>
-      </w:pPr>
-      <w:r>
-        <w:t xml:space="preserve">Generalization (Обобщение) — иерархическая связь наследования.</w:t>
-      </w:r>
-    </w:p>
-    <w:p>
-      <w:pPr>
-        <w:pStyle w:val="Normal"/>
-      </w:pPr>
-      <w:r>
-        <w:t xml:space="preserve">Бронирование — резервирование оборудования на период.</w:t>
-      </w:r>
-    </w:p>
-    <w:p>
-      <w:pPr>
-        <w:pStyle w:val="Normal"/>
-      </w:pPr>
-      <w:r>
-        <w:t xml:space="preserve">Заказ — подтвержденная и оплаченная аренда.</w:t>
-      </w:r>
-    </w:p>
-    <w:p>
-      <w:pPr>
-        <w:pStyle w:val="Normal"/>
-      </w:pPr>
-      <w:r>
-        <w:t xml:space="preserve">Каталог оборудования — список доступного для аренды оборудования.</w:t>
-      </w:r>
-    </w:p>
-    <w:p>
-      <w:pPr>
-        <w:pStyle w:val="Normal"/>
-      </w:pPr>
-      <w:r>
-        <w:t xml:space="preserve">Инвентаризация — сверка фактического наличия с данными системы.</w:t>
-      </w:r>
-    </w:p>
-    <w:p>
-      <w:pPr>
-        <w:pStyle w:val="Normal"/>
-      </w:pPr>
-      <w:r>
-        <w:t xml:space="preserve">Тариф — стоимость аренды за период времени.</w:t>
-      </w:r>
-    </w:p>
-    <w:p>
-      <w:pPr>
-        <w:pStyle w:val="Normal"/>
-      </w:pPr>
-      <w:r>
-        <w:t xml:space="preserve">Статус заказа — текущее состояние заказа.</w:t>
-      </w:r>
-    </w:p>
-    <w:p>
-      <w:pPr>
-        <w:pStyle w:val="Normal"/>
-      </w:pPr>
-      <w:r>
-        <w:t xml:space="preserve">Роль — набор прав доступа пользователя в системе.</w:t>
-      </w:r>
-    </w:p>
-    <w:p>
-      <w:pPr>
-        <w:pStyle w:val="Normal"/>
-      </w:pPr>
-      <w:r>
-        <w:t xml:space="preserve">Комплектность — полный набор компонентов оборудования.</w:t>
-      </w:r>
-    </w:p>
-    <w:bookmarkEnd w:id="30"/>
-    <w:bookmarkStart w:id="31" w:name="ответы-на-контрольные-вопросы"/>
-    <w:p>
-      <w:pPr>
-        <w:pStyle w:val="Heading2"/>
-      </w:pPr>
-      <w:r>
-        <w:t xml:space="preserve">Ответы на контрольные вопросы</w:t>
+        <w:t xml:space="preserve">Модуль складских операций:</w:t>
       </w:r>
     </w:p>
     <w:p>
@@ -1380,7 +903,31 @@
         </w:numPr>
       </w:pPr>
       <w:r>
-        <w:t xml:space="preserve">Для чего создается диаграмма прецедентов?</w:t>
+        <w:t xml:space="preserve">UC32 - Выдача оборудования — физическая передача оборудования клиенту</w:t>
+      </w:r>
+    </w:p>
+    <w:p>
+      <w:pPr>
+        <w:pStyle w:val="Compact"/>
+        <w:numPr>
+          <w:ilvl w:val="0"/>
+          <w:numId w:val="1014"/>
+        </w:numPr>
+      </w:pPr>
+      <w:r>
+        <w:t xml:space="preserve">UC35 - Прием возврата оборудования — принятие оборудования обратно</w:t>
+      </w:r>
+    </w:p>
+    <w:p>
+      <w:pPr>
+        <w:pStyle w:val="Compact"/>
+        <w:numPr>
+          <w:ilvl w:val="0"/>
+          <w:numId w:val="1014"/>
+        </w:numPr>
+      </w:pPr>
+      <w:r>
+        <w:t xml:space="preserve">UC39 - Инвентаризация — периодическая сверка фактического наличия</w:t>
       </w:r>
     </w:p>
     <w:p>
@@ -1388,7 +935,7 @@
         <w:pStyle w:val="Normal"/>
       </w:pPr>
       <w:r>
-        <w:t xml:space="preserve">Диаграмма прецедентов создается для описания общих функциональных требований к системе. Она помогает визуализировать функции системы и определить, кто будет с ней взаимодействовать. Это основной инструмент для определения границ системы на ранних этапах проектирования.</w:t>
+        <w:t xml:space="preserve">Модуль администрирования:</w:t>
       </w:r>
     </w:p>
     <w:p>
@@ -1400,7 +947,41 @@
         </w:numPr>
       </w:pPr>
       <w:r>
-        <w:t xml:space="preserve">Что позволяет определить использование диаграммы прецедентов?</w:t>
+        <w:t xml:space="preserve">UC40 - Управление пользователями — создание, редактирование, удаление учетных записей</w:t>
+      </w:r>
+    </w:p>
+    <w:p>
+      <w:pPr>
+        <w:pStyle w:val="Compact"/>
+        <w:numPr>
+          <w:ilvl w:val="0"/>
+          <w:numId w:val="1015"/>
+        </w:numPr>
+      </w:pPr>
+      <w:r>
+        <w:t xml:space="preserve">UC45 - Настройка системы — конфигурирование параметров</w:t>
+      </w:r>
+    </w:p>
+    <w:p>
+      <w:pPr>
+        <w:pStyle w:val="Compact"/>
+        <w:numPr>
+          <w:ilvl w:val="0"/>
+          <w:numId w:val="1015"/>
+        </w:numPr>
+      </w:pPr>
+      <w:r>
+        <w:t xml:space="preserve">UC47 - Резервное копирование — создание и восстановление бэкапов</w:t>
+      </w:r>
+    </w:p>
+    <w:bookmarkEnd w:id="26"/>
+    <w:bookmarkStart w:id="27" w:name="связи-между-прецедентами"/>
+    <w:p>
+      <w:pPr>
+        <w:pStyle w:val="Heading3"/>
+      </w:pPr>
+      <w:r>
+        <w:t xml:space="preserve">Связи между прецедентами</w:t>
       </w:r>
     </w:p>
     <w:p>
@@ -1408,7 +989,228 @@
         <w:pStyle w:val="Normal"/>
       </w:pPr>
       <w:r>
-        <w:t xml:space="preserve">Диаграмма прецедентов позволяет определить пользователей системы (действующих субъектов), границы проектируемой системы, интерфейсы системы и функциональные требования. Также она помогает создавать тесты, документацию и облегчает коммуникацию в команде.</w:t>
+        <w:t xml:space="preserve">Связи включения (&lt;</w:t>
+      </w:r>
+      <w:r>
+        <w:t xml:space="preserve">&gt;) используются для обязательных зависимостей между прецедентами: Авторизация (UC02) включает Управление профилем (UC03), Создание бронирования (UC08) включает Проверку наличия (UC10), Оплата заказа (UC13) включает Обработку платежа (UC14), Выдача оборудования (UC32) включает Проверку документов (UC33).</w:t>
+      </w:r>
+    </w:p>
+    <w:p>
+      <w:pPr>
+        <w:pStyle w:val="Normal"/>
+      </w:pPr>
+      <w:r>
+        <w:t xml:space="preserve">Связи расширения (&lt;</w:t>
+      </w:r>
+      <w:r>
+        <w:t xml:space="preserve">&gt;) используются для опциональных расширений: Просмотр детальной информации (UC07) расширяет Просмотр каталога (UC04), Оценка оборудования (UC18) расширяет Просмотр истории (UC17), Отмена бронирования (UC16) расширяет Создание бронирования (UC08).</w:t>
+      </w:r>
+    </w:p>
+    <w:p>
+      <w:pPr>
+        <w:pStyle w:val="Normal"/>
+      </w:pPr>
+      <w:r>
+        <w:t xml:space="preserve">Связи обобщения (Generalization): Администратор наследует права Менеджера, получая доступ ко всем его функциям.</w:t>
+      </w:r>
+    </w:p>
+    <w:bookmarkEnd w:id="27"/>
+    <w:bookmarkStart w:id="28" w:name="описание-основных-бизнес-процессов"/>
+    <w:p>
+      <w:pPr>
+        <w:pStyle w:val="Heading3"/>
+      </w:pPr>
+      <w:r>
+        <w:t xml:space="preserve">Описание основных бизнес-процессов</w:t>
+      </w:r>
+    </w:p>
+    <w:p>
+      <w:pPr>
+        <w:pStyle w:val="Normal"/>
+      </w:pPr>
+      <w:r>
+        <w:t xml:space="preserve">Процесс 1: Аренда оборудования клиентом</w:t>
+      </w:r>
+    </w:p>
+    <w:p>
+      <w:pPr>
+        <w:pStyle w:val="Normal"/>
+      </w:pPr>
+      <w:r>
+        <w:t xml:space="preserve">Основной сценарий включает следующие шаги: 1) Регистрация/Авторизация (UC01, UC02) — новый клиент создает учетную запись, существующий клиент входит в систему. 2) Поиск и выбор оборудования (UC04, UC05, UC06, UC07) — просмотр каталога, использование поиска и фильтров, просмотр детальной информации. 3) Бронирование (UC08, UC09, UC10) — выбор оборудования и периода аренды, автоматическая проверка доступности. 4) Оформление и оплата (UC11, UC12, UC13, UC14, UC15) — создание заказа с расчетом стоимости, проведение платежа через внешнюю систему, подтверждение заказа. 5) Получение оборудования (UC32, UC33, UC34) — проверка документов складским работником, регистрация выдачи в системе. 6) Возврат оборудования (UC35, UC36, UC37, UC38) — проверка состояния оборудования, регистрация возврата, обновление складских записей. 7) После аренды (UC17, UC18) — просмотр истории аренды, оставление отзыва (опционально).</w:t>
+      </w:r>
+    </w:p>
+    <w:p>
+      <w:pPr>
+        <w:pStyle w:val="Normal"/>
+      </w:pPr>
+      <w:r>
+        <w:t xml:space="preserve">Альтернативный сценарий: Отмена бронирования (UC16) до оплаты заказа.</w:t>
+      </w:r>
+    </w:p>
+    <w:p>
+      <w:pPr>
+        <w:pStyle w:val="Normal"/>
+      </w:pPr>
+      <w:r>
+        <w:t xml:space="preserve">Процесс 2: Управление каталогом менеджером</w:t>
+      </w:r>
+    </w:p>
+    <w:p>
+      <w:pPr>
+        <w:pStyle w:val="Normal"/>
+      </w:pPr>
+      <w:r>
+        <w:t xml:space="preserve">Включает следующие шаги: 1) Авторизация в системе (UC02). 2) Управление каталогом оборудования (UC19-UC23) — добавление нового оборудования, редактирование существующего, удаление оборудования, управление категориями. 3) Управление ценами (UC24). 4) Обработка заказов (UC25, UC26). 5) Формирование отчетов и аналитика (UC27-UC31).</w:t>
+      </w:r>
+    </w:p>
+    <w:p>
+      <w:pPr>
+        <w:pStyle w:val="Normal"/>
+      </w:pPr>
+      <w:r>
+        <w:t xml:space="preserve">Процесс 3: Администрирование системы</w:t>
+      </w:r>
+    </w:p>
+    <w:p>
+      <w:pPr>
+        <w:pStyle w:val="Normal"/>
+      </w:pPr>
+      <w:r>
+        <w:t xml:space="preserve">Включает следующие шаги: 1) Авторизация (UC02). 2) Управление пользователями (UC40-UC43). 3) Управление ролями и правами (UC44). 4) Настройка системы и безопасности (UC45, UC46). 5) Резервное копирование (UC47). 6) Мониторинг и просмотр логов (UC48, UC49). 7) Выполнение функций менеджера (благодаря наследованию).</w:t>
+      </w:r>
+    </w:p>
+    <w:bookmarkEnd w:id="28"/>
+    <w:bookmarkEnd w:id="29"/>
+    <w:bookmarkStart w:id="30" w:name="глоссарий-терминов"/>
+    <w:p>
+      <w:pPr>
+        <w:pStyle w:val="Heading2"/>
+      </w:pPr>
+      <w:r>
+        <w:t xml:space="preserve">Глоссарий терминов</w:t>
+      </w:r>
+    </w:p>
+    <w:p>
+      <w:pPr>
+        <w:pStyle w:val="Normal"/>
+      </w:pPr>
+      <w:r>
+        <w:t xml:space="preserve">Actor (Действующий субъект) — участник системы, взаимодействующий с ней.</w:t>
+      </w:r>
+    </w:p>
+    <w:p>
+      <w:pPr>
+        <w:pStyle w:val="Normal"/>
+      </w:pPr>
+      <w:r>
+        <w:t xml:space="preserve">Use Case (Прецедент) — описание последовательности действий системы для достижения цели.</w:t>
+      </w:r>
+    </w:p>
+    <w:p>
+      <w:pPr>
+        <w:pStyle w:val="Normal"/>
+      </w:pPr>
+      <w:r>
+        <w:t xml:space="preserve">Association (Ассоциация) — связь между субъектом и прецедентом.</w:t>
+      </w:r>
+    </w:p>
+    <w:p>
+      <w:pPr>
+        <w:pStyle w:val="Normal"/>
+      </w:pPr>
+      <w:r>
+        <w:t xml:space="preserve">Include (Включение) — обязательное включение одного прецедента в другой.</w:t>
+      </w:r>
+    </w:p>
+    <w:p>
+      <w:pPr>
+        <w:pStyle w:val="Normal"/>
+      </w:pPr>
+      <w:r>
+        <w:t xml:space="preserve">Extend (Расширение) — необязательное расширение функционала прецедента.</w:t>
+      </w:r>
+    </w:p>
+    <w:p>
+      <w:pPr>
+        <w:pStyle w:val="Normal"/>
+      </w:pPr>
+      <w:r>
+        <w:t xml:space="preserve">Generalization (Обобщение) — иерархическая связь наследования.</w:t>
+      </w:r>
+    </w:p>
+    <w:p>
+      <w:pPr>
+        <w:pStyle w:val="Normal"/>
+      </w:pPr>
+      <w:r>
+        <w:t xml:space="preserve">Бронирование — резервирование оборудования на период.</w:t>
+      </w:r>
+    </w:p>
+    <w:p>
+      <w:pPr>
+        <w:pStyle w:val="Normal"/>
+      </w:pPr>
+      <w:r>
+        <w:t xml:space="preserve">Заказ — подтвержденная и оплаченная аренда.</w:t>
+      </w:r>
+    </w:p>
+    <w:p>
+      <w:pPr>
+        <w:pStyle w:val="Normal"/>
+      </w:pPr>
+      <w:r>
+        <w:t xml:space="preserve">Каталог оборудования — список доступного для аренды оборудования.</w:t>
+      </w:r>
+    </w:p>
+    <w:p>
+      <w:pPr>
+        <w:pStyle w:val="Normal"/>
+      </w:pPr>
+      <w:r>
+        <w:t xml:space="preserve">Инвентаризация — сверка фактического наличия с данными системы.</w:t>
+      </w:r>
+    </w:p>
+    <w:p>
+      <w:pPr>
+        <w:pStyle w:val="Normal"/>
+      </w:pPr>
+      <w:r>
+        <w:t xml:space="preserve">Тариф — стоимость аренды за период времени.</w:t>
+      </w:r>
+    </w:p>
+    <w:p>
+      <w:pPr>
+        <w:pStyle w:val="Normal"/>
+      </w:pPr>
+      <w:r>
+        <w:t xml:space="preserve">Статус заказа — текущее состояние заказа.</w:t>
+      </w:r>
+    </w:p>
+    <w:p>
+      <w:pPr>
+        <w:pStyle w:val="Normal"/>
+      </w:pPr>
+      <w:r>
+        <w:t xml:space="preserve">Роль — набор прав доступа пользователя в системе.</w:t>
+      </w:r>
+    </w:p>
+    <w:p>
+      <w:pPr>
+        <w:pStyle w:val="Normal"/>
+      </w:pPr>
+      <w:r>
+        <w:t xml:space="preserve">Комплектность — полный набор компонентов оборудования.</w:t>
+      </w:r>
+    </w:p>
+    <w:bookmarkEnd w:id="30"/>
+    <w:bookmarkStart w:id="31" w:name="ответы-на-контрольные-вопросы"/>
+    <w:p>
+      <w:pPr>
+        <w:pStyle w:val="Heading2"/>
+      </w:pPr>
+      <w:r>
+        <w:t xml:space="preserve">Ответы на контрольные вопросы</w:t>
       </w:r>
     </w:p>
     <w:p>
@@ -1420,7 +1222,7 @@
         </w:numPr>
       </w:pPr>
       <w:r>
-        <w:t xml:space="preserve">Назовите главный элемент диаграммы прецедентов.</w:t>
+        <w:t xml:space="preserve">Для чего создается диаграмма прецедентов?</w:t>
       </w:r>
     </w:p>
     <w:p>
@@ -1428,7 +1230,7 @@
         <w:pStyle w:val="Normal"/>
       </w:pPr>
       <w:r>
-        <w:t xml:space="preserve">Главными элементами являются Actor (Действующий субъект) — участник, взаимодействующий с системой, и Use Case (Прецедент) — функция системы. Оба элемента одинаково важны: без субъектов нет взаимодействия, без прецедентов нет функционала.</w:t>
+        <w:t xml:space="preserve">Диаграмма прецедентов создается для описания общих функциональных требований к системе. Она помогает визуализировать функции системы и определить, кто будет с ней взаимодействовать. Это основной инструмент для определения границ системы на ранних этапах проектирования.</w:t>
       </w:r>
     </w:p>
     <w:p>
@@ -1440,7 +1242,7 @@
         </w:numPr>
       </w:pPr>
       <w:r>
-        <w:t xml:space="preserve">Что такое прецедент?</w:t>
+        <w:t xml:space="preserve">Что позволяет определить использование диаграммы прецедентов?</w:t>
       </w:r>
     </w:p>
     <w:p>
@@ -1448,7 +1250,7 @@
         <w:pStyle w:val="Normal"/>
       </w:pPr>
       <w:r>
-        <w:t xml:space="preserve">Прецедент (use case) — графическое описание набора последовательных событий, выполнение которых системой приводит к результату, наблюдаемому участником. Прецедент описывает функцию системы с точки зрения пользователя. Графически изображается эллипсом с названием внутри.</w:t>
+        <w:t xml:space="preserve">Диаграмма прецедентов позволяет определить пользователей системы (действующих субъектов), границы проектируемой системы, интерфейсы системы и функциональные требования. Также она помогает создавать тесты, документацию и облегчает коммуникацию в команде.</w:t>
       </w:r>
     </w:p>
     <w:p>
@@ -1460,7 +1262,7 @@
         </w:numPr>
       </w:pPr>
       <w:r>
-        <w:t xml:space="preserve">На какой вопрос должна отвечать диаграмма прецедентов?</w:t>
+        <w:t xml:space="preserve">Назовите главный элемент диаграммы прецедентов.</w:t>
       </w:r>
     </w:p>
     <w:p>
@@ -1468,7 +1270,7 @@
         <w:pStyle w:val="Normal"/>
       </w:pPr>
       <w:r>
-        <w:t xml:space="preserve">Диаграмма прецедентов должна отвечать на вопрос ЧТО делает система. Она показывает, что происходит, какие функции выполняются и какие результаты достигаются, но не описывает, как это реализовано.</w:t>
+        <w:t xml:space="preserve">Главными элементами являются Actor (Действующий субъект) — участник, взаимодействующий с системой, и Use Case (Прецедент) — функция системы. Оба элемента одинаково важны: без субъектов нет взаимодействия, без прецедентов нет функционала.</w:t>
       </w:r>
     </w:p>
     <w:p>
@@ -1480,7 +1282,7 @@
         </w:numPr>
       </w:pPr>
       <w:r>
-        <w:t xml:space="preserve">Для чего необходимы связи на диаграмме прецедентов?</w:t>
+        <w:t xml:space="preserve">Что такое прецедент?</w:t>
       </w:r>
     </w:p>
     <w:p>
@@ -1488,7 +1290,7 @@
         <w:pStyle w:val="Normal"/>
       </w:pPr>
       <w:r>
-        <w:t xml:space="preserve">Связи необходимы для отображения ассоциаций (кто использует какие функции), зависимостей между прецедентами (как функции связаны) и иерархических отношений (обобщение субъектов или прецедентов). Связи помогают избежать дублирования и упрощают диаграмму.</w:t>
+        <w:t xml:space="preserve">Прецедент (use case) — графическое описание набора последовательных событий, выполнение которых системой приводит к результату, наблюдаемому участником. Прецедент описывает функцию системы с точки зрения пользователя. Графически изображается эллипсом с названием внутри.</w:t>
       </w:r>
     </w:p>
     <w:p>
@@ -1500,7 +1302,7 @@
         </w:numPr>
       </w:pPr>
       <w:r>
-        <w:t xml:space="preserve">Назовите два типа связей прецедентов UML.</w:t>
+        <w:t xml:space="preserve">На какой вопрос должна отвечать диаграмма прецедентов?</w:t>
       </w:r>
     </w:p>
     <w:p>
@@ -1508,39 +1310,7 @@
         <w:pStyle w:val="Normal"/>
       </w:pPr>
       <w:r>
-        <w:t xml:space="preserve">Два основных типа связей: Включение (&lt;</w:t>
-      </w:r>
-      <w:r>
-        <w:t xml:space="preserve">&gt;) — один прецедент обязательно включает функционал другого, и Расширение (&lt;</w:t>
-      </w:r>
-      <w:r>
-        <w:t xml:space="preserve">&gt;) — один прецедент необязательно расширяет функционал другого. Дополнительно: обобщение (generalization) — иерархическая связь наследования.</w:t>
-      </w:r>
-    </w:p>
-    <w:bookmarkEnd w:id="31"/>
-    <w:bookmarkStart w:id="32" w:name="выводы"/>
-    <w:p>
-      <w:pPr>
-        <w:pStyle w:val="Heading2"/>
-      </w:pPr>
-      <w:r>
-        <w:t xml:space="preserve">Выводы</w:t>
-      </w:r>
-    </w:p>
-    <w:p>
-      <w:pPr>
-        <w:pStyle w:val="Normal"/>
-      </w:pPr>
-      <w:r>
-        <w:t xml:space="preserve">В ходе выполнения практической работы № 2 была создана детальная диаграмма прецедентов для информационной системы SportRent.</w:t>
-      </w:r>
-    </w:p>
-    <w:p>
-      <w:pPr>
-        <w:pStyle w:val="Normal"/>
-      </w:pPr>
-      <w:r>
-        <w:t xml:space="preserve">Основные результаты:</w:t>
+        <w:t xml:space="preserve">Диаграмма прецедентов должна отвечать на вопрос ЧТО делает система. Она показывает, что происходит, какие функции выполняются и какие результаты достигаются, но не описывает, как это реализовано.</w:t>
       </w:r>
     </w:p>
     <w:p>
@@ -1552,7 +1322,15 @@
         </w:numPr>
       </w:pPr>
       <w:r>
-        <w:t xml:space="preserve">Определены 5 действующих субъектов: Клиент, Менеджер, Складской работник, Администратор, Платежная система. Установлены иерархические отношения (Администратор наследует права Менеджера).</w:t>
+        <w:t xml:space="preserve">Для чего необходимы связи на диаграмме прецедентов?</w:t>
+      </w:r>
+    </w:p>
+    <w:p>
+      <w:pPr>
+        <w:pStyle w:val="Normal"/>
+      </w:pPr>
+      <w:r>
+        <w:t xml:space="preserve">Связи необходимы для отображения ассоциаций (кто использует какие функции), зависимостей между прецедентами (как функции связаны) и иерархических отношений (обобщение субъектов или прецедентов). Связи помогают избежать дублирования и упрощают диаграмму.</w:t>
       </w:r>
     </w:p>
     <w:p>
@@ -1564,7 +1342,47 @@
         </w:numPr>
       </w:pPr>
       <w:r>
-        <w:t xml:space="preserve">Идентифицировано 49 прецедентов, охватывающих 8 функциональных модулей системы: аутентификацию, каталог, бронирование, платежи, складские операции, управление, отчетность, администрирование.</w:t>
+        <w:t xml:space="preserve">Назовите два типа связей прецедентов UML.</w:t>
+      </w:r>
+    </w:p>
+    <w:p>
+      <w:pPr>
+        <w:pStyle w:val="Normal"/>
+      </w:pPr>
+      <w:r>
+        <w:t xml:space="preserve">Два основных типа связей: Включение (&lt;</w:t>
+      </w:r>
+      <w:r>
+        <w:t xml:space="preserve">&gt;) — один прецедент обязательно включает функционал другого, и Расширение (&lt;</w:t>
+      </w:r>
+      <w:r>
+        <w:t xml:space="preserve">&gt;) — один прецедент необязательно расширяет функционал другого. Дополнительно: обобщение (generalization) — иерархическая связь наследования.</w:t>
+      </w:r>
+    </w:p>
+    <w:bookmarkEnd w:id="31"/>
+    <w:bookmarkStart w:id="32" w:name="выводы"/>
+    <w:p>
+      <w:pPr>
+        <w:pStyle w:val="Heading2"/>
+      </w:pPr>
+      <w:r>
+        <w:t xml:space="preserve">Выводы</w:t>
+      </w:r>
+    </w:p>
+    <w:p>
+      <w:pPr>
+        <w:pStyle w:val="Normal"/>
+      </w:pPr>
+      <w:r>
+        <w:t xml:space="preserve">В ходе выполнения практической работы № 2 была создана детальная диаграмма прецедентов для информационной системы SportRent.</w:t>
+      </w:r>
+    </w:p>
+    <w:p>
+      <w:pPr>
+        <w:pStyle w:val="Normal"/>
+      </w:pPr>
+      <w:r>
+        <w:t xml:space="preserve">Основные результаты:</w:t>
       </w:r>
     </w:p>
     <w:p>
@@ -1576,13 +1394,7 @@
         </w:numPr>
       </w:pPr>
       <w:r>
-        <w:t xml:space="preserve">Установлены связи между прецедентами: включения (&lt;</w:t>
-      </w:r>
-      <w:r>
-        <w:t xml:space="preserve">&gt;), расширения (&lt;</w:t>
-      </w:r>
-      <w:r>
-        <w:t xml:space="preserve">&gt;) и обобщения (generalization).</w:t>
+        <w:t xml:space="preserve">Определены 5 действующих субъектов: Клиент, Менеджер, Складской работник, Администратор, Платежная система. Установлены иерархические отношения (Администратор наследует права Менеджера).</w:t>
       </w:r>
     </w:p>
     <w:p>
@@ -1594,7 +1406,7 @@
         </w:numPr>
       </w:pPr>
       <w:r>
-        <w:t xml:space="preserve">Описаны основные бизнес-процессы: аренда оборудования клиентом, управление каталогом, складские операции, администрирование.</w:t>
+        <w:t xml:space="preserve">Идентифицировано 22 основных прецедента, охватывающих 8 функциональных модулей системы: аутентификацию, каталог, бронирование, платежи, складские операции, управление, отчетность, администрирование.</w:t>
       </w:r>
     </w:p>
     <w:p>
@@ -1606,7 +1418,13 @@
         </w:numPr>
       </w:pPr>
       <w:r>
-        <w:t xml:space="preserve">Создан глоссарий из 14 терминов для единого понимания ключевых концепций.</w:t>
+        <w:t xml:space="preserve">Установлены связи между прецедентами: включения (&lt;</w:t>
+      </w:r>
+      <w:r>
+        <w:t xml:space="preserve">&gt;), расширения (&lt;</w:t>
+      </w:r>
+      <w:r>
+        <w:t xml:space="preserve">&gt;) и обобщения (generalization).</w:t>
       </w:r>
     </w:p>
     <w:p>
@@ -1615,6 +1433,30 @@
         <w:numPr>
           <w:ilvl w:val="0"/>
           <w:numId w:val="1026"/>
+        </w:numPr>
+      </w:pPr>
+      <w:r>
+        <w:t xml:space="preserve">Описаны основные бизнес-процессы: аренда оборудования клиентом, управление каталогом, складские операции, администрирование.</w:t>
+      </w:r>
+    </w:p>
+    <w:p>
+      <w:pPr>
+        <w:pStyle w:val="Compact"/>
+        <w:numPr>
+          <w:ilvl w:val="0"/>
+          <w:numId w:val="1027"/>
+        </w:numPr>
+      </w:pPr>
+      <w:r>
+        <w:t xml:space="preserve">Создан глоссарий из 14 терминов для единого понимания ключевых концепций.</w:t>
+      </w:r>
+    </w:p>
+    <w:p>
+      <w:pPr>
+        <w:pStyle w:val="Compact"/>
+        <w:numPr>
+          <w:ilvl w:val="0"/>
+          <w:numId w:val="1028"/>
         </w:numPr>
       </w:pPr>
       <w:r>
@@ -5145,6 +4987,12 @@
     <w:abstractNumId w:val="991"/>
   </w:num>
   <w:num w:numId="1014">
+    <w:abstractNumId w:val="991"/>
+  </w:num>
+  <w:num w:numId="1015">
+    <w:abstractNumId w:val="991"/>
+  </w:num>
+  <w:num w:numId="1016">
     <w:abstractNumId w:val="99411"/>
     <w:lvlOverride w:ilvl="0">
       <w:startOverride w:val="1"/>
@@ -5174,7 +5022,7 @@
       <w:startOverride w:val="1"/>
     </w:lvlOverride>
   </w:num>
-  <w:num w:numId="1015">
+  <w:num w:numId="1017">
     <w:abstractNumId w:val="99412"/>
     <w:lvlOverride w:ilvl="0">
       <w:startOverride w:val="2"/>
@@ -5204,7 +5052,7 @@
       <w:startOverride w:val="2"/>
     </w:lvlOverride>
   </w:num>
-  <w:num w:numId="1016">
+  <w:num w:numId="1018">
     <w:abstractNumId w:val="99413"/>
     <w:lvlOverride w:ilvl="0">
       <w:startOverride w:val="3"/>
@@ -5234,7 +5082,7 @@
       <w:startOverride w:val="3"/>
     </w:lvlOverride>
   </w:num>
-  <w:num w:numId="1017">
+  <w:num w:numId="1019">
     <w:abstractNumId w:val="99414"/>
     <w:lvlOverride w:ilvl="0">
       <w:startOverride w:val="4"/>
@@ -5264,7 +5112,7 @@
       <w:startOverride w:val="4"/>
     </w:lvlOverride>
   </w:num>
-  <w:num w:numId="1018">
+  <w:num w:numId="1020">
     <w:abstractNumId w:val="99415"/>
     <w:lvlOverride w:ilvl="0">
       <w:startOverride w:val="5"/>
@@ -5294,7 +5142,7 @@
       <w:startOverride w:val="5"/>
     </w:lvlOverride>
   </w:num>
-  <w:num w:numId="1019">
+  <w:num w:numId="1021">
     <w:abstractNumId w:val="99416"/>
     <w:lvlOverride w:ilvl="0">
       <w:startOverride w:val="6"/>
@@ -5324,7 +5172,7 @@
       <w:startOverride w:val="6"/>
     </w:lvlOverride>
   </w:num>
-  <w:num w:numId="1020">
+  <w:num w:numId="1022">
     <w:abstractNumId w:val="99417"/>
     <w:lvlOverride w:ilvl="0">
       <w:startOverride w:val="7"/>
@@ -5354,7 +5202,7 @@
       <w:startOverride w:val="7"/>
     </w:lvlOverride>
   </w:num>
-  <w:num w:numId="1021">
+  <w:num w:numId="1023">
     <w:abstractNumId w:val="99411"/>
     <w:lvlOverride w:ilvl="0">
       <w:startOverride w:val="1"/>
@@ -5384,7 +5232,7 @@
       <w:startOverride w:val="1"/>
     </w:lvlOverride>
   </w:num>
-  <w:num w:numId="1022">
+  <w:num w:numId="1024">
     <w:abstractNumId w:val="99412"/>
     <w:lvlOverride w:ilvl="0">
       <w:startOverride w:val="2"/>
@@ -5414,7 +5262,7 @@
       <w:startOverride w:val="2"/>
     </w:lvlOverride>
   </w:num>
-  <w:num w:numId="1023">
+  <w:num w:numId="1025">
     <w:abstractNumId w:val="99413"/>
     <w:lvlOverride w:ilvl="0">
       <w:startOverride w:val="3"/>
@@ -5444,7 +5292,7 @@
       <w:startOverride w:val="3"/>
     </w:lvlOverride>
   </w:num>
-  <w:num w:numId="1024">
+  <w:num w:numId="1026">
     <w:abstractNumId w:val="99414"/>
     <w:lvlOverride w:ilvl="0">
       <w:startOverride w:val="4"/>
@@ -5474,7 +5322,7 @@
       <w:startOverride w:val="4"/>
     </w:lvlOverride>
   </w:num>
-  <w:num w:numId="1025">
+  <w:num w:numId="1027">
     <w:abstractNumId w:val="99415"/>
     <w:lvlOverride w:ilvl="0">
       <w:startOverride w:val="5"/>
@@ -5504,7 +5352,7 @@
       <w:startOverride w:val="5"/>
     </w:lvlOverride>
   </w:num>
-  <w:num w:numId="1026">
+  <w:num w:numId="1028">
     <w:abstractNumId w:val="99416"/>
     <w:lvlOverride w:ilvl="0">
       <w:startOverride w:val="6"/>

</xml_diff>